<commit_message>
Adding lecture notes to the week 2 lecture of Advanced Artificial Intelligence
</commit_message>
<xml_diff>
--- a/Advanced Artificial Intelligence/Week 2/Advanced Artificial Intelligence.docx
+++ b/Advanced Artificial Intelligence/Week 2/Advanced Artificial Intelligence.docx
@@ -2,6 +2,1436 @@
 <file path=word/document.xml><?xml version="1.0" encoding="utf-8"?>
 <w:document xmlns:wpc="http://schemas.microsoft.com/office/word/2010/wordprocessingCanvas" xmlns:cx="http://schemas.microsoft.com/office/drawing/2014/chartex" xmlns:cx1="http://schemas.microsoft.com/office/drawing/2015/9/8/chartex" xmlns:mc="http://schemas.openxmlformats.org/markup-compatibility/2006" xmlns:o="urn:schemas-microsoft-com:office:office" xmlns:r="http://schemas.openxmlformats.org/officeDocument/2006/relationships" xmlns:m="http://schemas.openxmlformats.org/officeDocument/2006/math" xmlns:v="urn:schemas-microsoft-com:vml" xmlns:wp14="http://schemas.microsoft.com/office/word/2010/wordprocessingDrawing" xmlns:wp="http://schemas.openxmlformats.org/drawingml/2006/wordprocessingDrawing" xmlns:w10="urn:schemas-microsoft-com:office:word" xmlns:w="http://schemas.openxmlformats.org/wordprocessingml/2006/main" xmlns:w14="http://schemas.microsoft.com/office/word/2010/wordml" xmlns:w15="http://schemas.microsoft.com/office/word/2012/wordml" xmlns:w16se="http://schemas.microsoft.com/office/word/2015/wordml/symex" xmlns:wpg="http://schemas.microsoft.com/office/word/2010/wordprocessingGroup" xmlns:wpi="http://schemas.microsoft.com/office/word/2010/wordprocessingInk" xmlns:wne="http://schemas.microsoft.com/office/word/2006/wordml" xmlns:wps="http://schemas.microsoft.com/office/word/2010/wordprocessingShape" mc:Ignorable="w14 w15 w16se wp14">
   <w:body>
+    <w:p>
+      <w:pPr>
+        <w:jc w:val="center"/>
+        <w:rPr>
+          <w:sz w:val="32"/>
+          <w:szCs w:val="32"/>
+        </w:rPr>
+      </w:pPr>
+      <w:r>
+        <w:rPr>
+          <w:sz w:val="32"/>
+          <w:szCs w:val="32"/>
+        </w:rPr>
+        <w:t>Quantifying Uncertainty</w:t>
+      </w:r>
+    </w:p>
+    <w:p>
+      <w:pPr>
+        <w:rPr>
+          <w:b/>
+        </w:rPr>
+      </w:pPr>
+      <w:r>
+        <w:rPr>
+          <w:b/>
+        </w:rPr>
+        <w:t>Introduction</w:t>
+      </w:r>
+    </w:p>
+    <w:p>
+      <w:r>
+        <w:t>We are interested in intelligent agents that take rational decision based on specific goals and the likelihood to achieve them.</w:t>
+      </w:r>
+    </w:p>
+    <w:p>
+      <w:r>
+        <w:t>Probability theory is a tool for representing and summarising the uncertainty of the agent’s world.</w:t>
+      </w:r>
+    </w:p>
+    <w:p>
+      <w:r>
+        <w:t>A rational agent selects the next action based on the average of all the possible outcomes, weighted by probabilities</w:t>
+      </w:r>
+    </w:p>
+    <w:p>
+      <w:pPr>
+        <w:rPr>
+          <w:b/>
+        </w:rPr>
+      </w:pPr>
+      <w:r>
+        <w:rPr>
+          <w:b/>
+        </w:rPr>
+        <w:t>Variables and Events</w:t>
+      </w:r>
+    </w:p>
+    <w:p>
+      <w:r>
+        <w:t>A random variable can represent any property or feature of a process</w:t>
+      </w:r>
+    </w:p>
+    <w:p>
+      <w:r>
+        <w:t>E.g. the possible outcome of a die roll</w:t>
+      </w:r>
+    </w:p>
+    <w:p>
+      <w:r>
+        <w:drawing>
+          <wp:inline distT="0" distB="0" distL="0" distR="0" wp14:anchorId="7FF9D904" wp14:editId="4D40BCC7">
+            <wp:extent cx="2486372" cy="342948"/>
+            <wp:effectExtent l="0" t="0" r="0" b="0"/>
+            <wp:docPr id="1" name="Picture 1"/>
+            <wp:cNvGraphicFramePr>
+              <a:graphicFrameLocks xmlns:a="http://schemas.openxmlformats.org/drawingml/2006/main" noChangeAspect="1"/>
+            </wp:cNvGraphicFramePr>
+            <a:graphic xmlns:a="http://schemas.openxmlformats.org/drawingml/2006/main">
+              <a:graphicData uri="http://schemas.openxmlformats.org/drawingml/2006/picture">
+                <pic:pic xmlns:pic="http://schemas.openxmlformats.org/drawingml/2006/picture">
+                  <pic:nvPicPr>
+                    <pic:cNvPr id="1" name=""/>
+                    <pic:cNvPicPr/>
+                  </pic:nvPicPr>
+                  <pic:blipFill>
+                    <a:blip r:embed="rId4"/>
+                    <a:stretch>
+                      <a:fillRect/>
+                    </a:stretch>
+                  </pic:blipFill>
+                  <pic:spPr>
+                    <a:xfrm>
+                      <a:off x="0" y="0"/>
+                      <a:ext cx="2486372" cy="342948"/>
+                    </a:xfrm>
+                    <a:prstGeom prst="rect">
+                      <a:avLst/>
+                    </a:prstGeom>
+                  </pic:spPr>
+                </pic:pic>
+              </a:graphicData>
+            </a:graphic>
+          </wp:inline>
+        </w:drawing>
+      </w:r>
+    </w:p>
+    <w:p>
+      <w:r>
+        <w:t>One such outcome could be the event</w:t>
+      </w:r>
+    </w:p>
+    <w:p>
+      <w:r>
+        <w:drawing>
+          <wp:inline distT="0" distB="0" distL="0" distR="0" wp14:anchorId="0C97203B" wp14:editId="7B060FF5">
+            <wp:extent cx="895475" cy="362001"/>
+            <wp:effectExtent l="0" t="0" r="0" b="0"/>
+            <wp:docPr id="2" name="Picture 2"/>
+            <wp:cNvGraphicFramePr>
+              <a:graphicFrameLocks xmlns:a="http://schemas.openxmlformats.org/drawingml/2006/main" noChangeAspect="1"/>
+            </wp:cNvGraphicFramePr>
+            <a:graphic xmlns:a="http://schemas.openxmlformats.org/drawingml/2006/main">
+              <a:graphicData uri="http://schemas.openxmlformats.org/drawingml/2006/picture">
+                <pic:pic xmlns:pic="http://schemas.openxmlformats.org/drawingml/2006/picture">
+                  <pic:nvPicPr>
+                    <pic:cNvPr id="1" name=""/>
+                    <pic:cNvPicPr/>
+                  </pic:nvPicPr>
+                  <pic:blipFill>
+                    <a:blip r:embed="rId5"/>
+                    <a:stretch>
+                      <a:fillRect/>
+                    </a:stretch>
+                  </pic:blipFill>
+                  <pic:spPr>
+                    <a:xfrm>
+                      <a:off x="0" y="0"/>
+                      <a:ext cx="895475" cy="362001"/>
+                    </a:xfrm>
+                    <a:prstGeom prst="rect">
+                      <a:avLst/>
+                    </a:prstGeom>
+                  </pic:spPr>
+                </pic:pic>
+              </a:graphicData>
+            </a:graphic>
+          </wp:inline>
+        </w:drawing>
+      </w:r>
+    </w:p>
+    <w:p>
+      <w:r>
+        <w:t>In this case the probability of the event is</w:t>
+      </w:r>
+    </w:p>
+    <w:p>
+      <w:r>
+        <w:drawing>
+          <wp:inline distT="0" distB="0" distL="0" distR="0" wp14:anchorId="5EC7CD53" wp14:editId="17E993FD">
+            <wp:extent cx="2105319" cy="400106"/>
+            <wp:effectExtent l="0" t="0" r="0" b="0"/>
+            <wp:docPr id="3" name="Picture 3"/>
+            <wp:cNvGraphicFramePr>
+              <a:graphicFrameLocks xmlns:a="http://schemas.openxmlformats.org/drawingml/2006/main" noChangeAspect="1"/>
+            </wp:cNvGraphicFramePr>
+            <a:graphic xmlns:a="http://schemas.openxmlformats.org/drawingml/2006/main">
+              <a:graphicData uri="http://schemas.openxmlformats.org/drawingml/2006/picture">
+                <pic:pic xmlns:pic="http://schemas.openxmlformats.org/drawingml/2006/picture">
+                  <pic:nvPicPr>
+                    <pic:cNvPr id="1" name=""/>
+                    <pic:cNvPicPr/>
+                  </pic:nvPicPr>
+                  <pic:blipFill>
+                    <a:blip r:embed="rId6"/>
+                    <a:stretch>
+                      <a:fillRect/>
+                    </a:stretch>
+                  </pic:blipFill>
+                  <pic:spPr>
+                    <a:xfrm>
+                      <a:off x="0" y="0"/>
+                      <a:ext cx="2105319" cy="400106"/>
+                    </a:xfrm>
+                    <a:prstGeom prst="rect">
+                      <a:avLst/>
+                    </a:prstGeom>
+                  </pic:spPr>
+                </pic:pic>
+              </a:graphicData>
+            </a:graphic>
+          </wp:inline>
+        </w:drawing>
+      </w:r>
+    </w:p>
+    <w:p>
+      <w:pPr>
+        <w:rPr>
+          <w:b/>
+        </w:rPr>
+      </w:pPr>
+      <w:r>
+        <w:rPr>
+          <w:b/>
+        </w:rPr>
+        <w:t>Probability</w:t>
+      </w:r>
+    </w:p>
+    <w:p>
+      <w:pPr>
+        <w:rPr>
+          <w:b/>
+        </w:rPr>
+      </w:pPr>
+      <w:r>
+        <w:t>Basic axioms</w:t>
+      </w:r>
+      <w:r>
+        <w:rPr>
+          <w:b/>
+        </w:rPr>
+        <w:t xml:space="preserve"> </w:t>
+      </w:r>
+    </w:p>
+    <w:p>
+      <w:r>
+        <w:drawing>
+          <wp:inline distT="0" distB="0" distL="0" distR="0" wp14:anchorId="4B44A41D" wp14:editId="31B7ED11">
+            <wp:extent cx="1933845" cy="1247949"/>
+            <wp:effectExtent l="0" t="0" r="9525" b="9525"/>
+            <wp:docPr id="4" name="Picture 4"/>
+            <wp:cNvGraphicFramePr>
+              <a:graphicFrameLocks xmlns:a="http://schemas.openxmlformats.org/drawingml/2006/main" noChangeAspect="1"/>
+            </wp:cNvGraphicFramePr>
+            <a:graphic xmlns:a="http://schemas.openxmlformats.org/drawingml/2006/main">
+              <a:graphicData uri="http://schemas.openxmlformats.org/drawingml/2006/picture">
+                <pic:pic xmlns:pic="http://schemas.openxmlformats.org/drawingml/2006/picture">
+                  <pic:nvPicPr>
+                    <pic:cNvPr id="1" name=""/>
+                    <pic:cNvPicPr/>
+                  </pic:nvPicPr>
+                  <pic:blipFill>
+                    <a:blip r:embed="rId7"/>
+                    <a:stretch>
+                      <a:fillRect/>
+                    </a:stretch>
+                  </pic:blipFill>
+                  <pic:spPr>
+                    <a:xfrm>
+                      <a:off x="0" y="0"/>
+                      <a:ext cx="1933845" cy="1247949"/>
+                    </a:xfrm>
+                    <a:prstGeom prst="rect">
+                      <a:avLst/>
+                    </a:prstGeom>
+                  </pic:spPr>
+                </pic:pic>
+              </a:graphicData>
+            </a:graphic>
+          </wp:inline>
+        </w:drawing>
+      </w:r>
+    </w:p>
+    <w:p>
+      <w:r>
+        <w:t>The probability is always between 0 and 1, and the sum of the probabilities of all the possible events e in a given world “W” is 1.</w:t>
+      </w:r>
+    </w:p>
+    <w:p>
+      <w:r>
+        <w:t>In the die-roll case indeed</w:t>
+      </w:r>
+    </w:p>
+    <w:p>
+      <w:r>
+        <w:drawing>
+          <wp:inline distT="0" distB="0" distL="0" distR="0" wp14:anchorId="335E5477" wp14:editId="29683E05">
+            <wp:extent cx="5725324" cy="342948"/>
+            <wp:effectExtent l="0" t="0" r="0" b="0"/>
+            <wp:docPr id="5" name="Picture 5"/>
+            <wp:cNvGraphicFramePr>
+              <a:graphicFrameLocks xmlns:a="http://schemas.openxmlformats.org/drawingml/2006/main" noChangeAspect="1"/>
+            </wp:cNvGraphicFramePr>
+            <a:graphic xmlns:a="http://schemas.openxmlformats.org/drawingml/2006/main">
+              <a:graphicData uri="http://schemas.openxmlformats.org/drawingml/2006/picture">
+                <pic:pic xmlns:pic="http://schemas.openxmlformats.org/drawingml/2006/picture">
+                  <pic:nvPicPr>
+                    <pic:cNvPr id="1" name=""/>
+                    <pic:cNvPicPr/>
+                  </pic:nvPicPr>
+                  <pic:blipFill>
+                    <a:blip r:embed="rId8"/>
+                    <a:stretch>
+                      <a:fillRect/>
+                    </a:stretch>
+                  </pic:blipFill>
+                  <pic:spPr>
+                    <a:xfrm>
+                      <a:off x="0" y="0"/>
+                      <a:ext cx="5725324" cy="342948"/>
+                    </a:xfrm>
+                    <a:prstGeom prst="rect">
+                      <a:avLst/>
+                    </a:prstGeom>
+                  </pic:spPr>
+                </pic:pic>
+              </a:graphicData>
+            </a:graphic>
+          </wp:inline>
+        </w:drawing>
+      </w:r>
+    </w:p>
+    <w:p>
+      <w:pPr>
+        <w:rPr>
+          <w:b/>
+        </w:rPr>
+      </w:pPr>
+      <w:r>
+        <w:rPr>
+          <w:b/>
+        </w:rPr>
+        <w:t>Multiple Variables</w:t>
+      </w:r>
+    </w:p>
+    <w:p>
+      <w:r>
+        <w:t>We can also calculate joint probability</w:t>
+      </w:r>
+    </w:p>
+    <w:p>
+      <w:r>
+        <w:lastRenderedPageBreak/>
+        <w:drawing>
+          <wp:inline distT="0" distB="0" distL="0" distR="0" wp14:anchorId="36C61D20" wp14:editId="5342A21F">
+            <wp:extent cx="2505425" cy="409632"/>
+            <wp:effectExtent l="0" t="0" r="9525" b="9525"/>
+            <wp:docPr id="6" name="Picture 6"/>
+            <wp:cNvGraphicFramePr>
+              <a:graphicFrameLocks xmlns:a="http://schemas.openxmlformats.org/drawingml/2006/main" noChangeAspect="1"/>
+            </wp:cNvGraphicFramePr>
+            <a:graphic xmlns:a="http://schemas.openxmlformats.org/drawingml/2006/main">
+              <a:graphicData uri="http://schemas.openxmlformats.org/drawingml/2006/picture">
+                <pic:pic xmlns:pic="http://schemas.openxmlformats.org/drawingml/2006/picture">
+                  <pic:nvPicPr>
+                    <pic:cNvPr id="1" name=""/>
+                    <pic:cNvPicPr/>
+                  </pic:nvPicPr>
+                  <pic:blipFill>
+                    <a:blip r:embed="rId9"/>
+                    <a:stretch>
+                      <a:fillRect/>
+                    </a:stretch>
+                  </pic:blipFill>
+                  <pic:spPr>
+                    <a:xfrm>
+                      <a:off x="0" y="0"/>
+                      <a:ext cx="2505425" cy="409632"/>
+                    </a:xfrm>
+                    <a:prstGeom prst="rect">
+                      <a:avLst/>
+                    </a:prstGeom>
+                  </pic:spPr>
+                </pic:pic>
+              </a:graphicData>
+            </a:graphic>
+          </wp:inline>
+        </w:drawing>
+      </w:r>
+      <w:r>
+        <w:drawing>
+          <wp:inline distT="0" distB="0" distL="0" distR="0" wp14:anchorId="791E9F1E" wp14:editId="13A694D1">
+            <wp:extent cx="2010056" cy="1895740"/>
+            <wp:effectExtent l="0" t="0" r="9525" b="9525"/>
+            <wp:docPr id="7" name="Picture 7"/>
+            <wp:cNvGraphicFramePr>
+              <a:graphicFrameLocks xmlns:a="http://schemas.openxmlformats.org/drawingml/2006/main" noChangeAspect="1"/>
+            </wp:cNvGraphicFramePr>
+            <a:graphic xmlns:a="http://schemas.openxmlformats.org/drawingml/2006/main">
+              <a:graphicData uri="http://schemas.openxmlformats.org/drawingml/2006/picture">
+                <pic:pic xmlns:pic="http://schemas.openxmlformats.org/drawingml/2006/picture">
+                  <pic:nvPicPr>
+                    <pic:cNvPr id="1" name=""/>
+                    <pic:cNvPicPr/>
+                  </pic:nvPicPr>
+                  <pic:blipFill>
+                    <a:blip r:embed="rId10"/>
+                    <a:stretch>
+                      <a:fillRect/>
+                    </a:stretch>
+                  </pic:blipFill>
+                  <pic:spPr>
+                    <a:xfrm>
+                      <a:off x="0" y="0"/>
+                      <a:ext cx="2010056" cy="1895740"/>
+                    </a:xfrm>
+                    <a:prstGeom prst="rect">
+                      <a:avLst/>
+                    </a:prstGeom>
+                  </pic:spPr>
+                </pic:pic>
+              </a:graphicData>
+            </a:graphic>
+          </wp:inline>
+        </w:drawing>
+      </w:r>
+    </w:p>
+    <w:p>
+      <w:r>
+        <w:t xml:space="preserve">More generally we can write the probability of multiple events as </w:t>
+      </w:r>
+    </w:p>
+    <w:p>
+      <w:r>
+        <w:drawing>
+          <wp:inline distT="0" distB="0" distL="0" distR="0" wp14:anchorId="2BA432DF" wp14:editId="6BA70810">
+            <wp:extent cx="5458587" cy="419158"/>
+            <wp:effectExtent l="0" t="0" r="8890" b="0"/>
+            <wp:docPr id="8" name="Picture 8"/>
+            <wp:cNvGraphicFramePr>
+              <a:graphicFrameLocks xmlns:a="http://schemas.openxmlformats.org/drawingml/2006/main" noChangeAspect="1"/>
+            </wp:cNvGraphicFramePr>
+            <a:graphic xmlns:a="http://schemas.openxmlformats.org/drawingml/2006/main">
+              <a:graphicData uri="http://schemas.openxmlformats.org/drawingml/2006/picture">
+                <pic:pic xmlns:pic="http://schemas.openxmlformats.org/drawingml/2006/picture">
+                  <pic:nvPicPr>
+                    <pic:cNvPr id="1" name=""/>
+                    <pic:cNvPicPr/>
+                  </pic:nvPicPr>
+                  <pic:blipFill>
+                    <a:blip r:embed="rId11"/>
+                    <a:stretch>
+                      <a:fillRect/>
+                    </a:stretch>
+                  </pic:blipFill>
+                  <pic:spPr>
+                    <a:xfrm>
+                      <a:off x="0" y="0"/>
+                      <a:ext cx="5458587" cy="419158"/>
+                    </a:xfrm>
+                    <a:prstGeom prst="rect">
+                      <a:avLst/>
+                    </a:prstGeom>
+                  </pic:spPr>
+                </pic:pic>
+              </a:graphicData>
+            </a:graphic>
+          </wp:inline>
+        </w:drawing>
+      </w:r>
+    </w:p>
+    <w:p>
+      <w:pPr>
+        <w:rPr>
+          <w:b/>
+        </w:rPr>
+      </w:pPr>
+      <w:r>
+        <w:rPr>
+          <w:b/>
+        </w:rPr>
+        <w:t>Conditional Probability</w:t>
+      </w:r>
+    </w:p>
+    <w:p>
+      <w:r>
+        <w:t>The conditional probability of a “given” b</w:t>
+      </w:r>
+    </w:p>
+    <w:p>
+      <w:r>
+        <w:drawing>
+          <wp:inline distT="0" distB="0" distL="0" distR="0" wp14:anchorId="1EE1E7B0" wp14:editId="254C1735">
+            <wp:extent cx="2286319" cy="800212"/>
+            <wp:effectExtent l="0" t="0" r="0" b="0"/>
+            <wp:docPr id="9" name="Picture 9"/>
+            <wp:cNvGraphicFramePr>
+              <a:graphicFrameLocks xmlns:a="http://schemas.openxmlformats.org/drawingml/2006/main" noChangeAspect="1"/>
+            </wp:cNvGraphicFramePr>
+            <a:graphic xmlns:a="http://schemas.openxmlformats.org/drawingml/2006/main">
+              <a:graphicData uri="http://schemas.openxmlformats.org/drawingml/2006/picture">
+                <pic:pic xmlns:pic="http://schemas.openxmlformats.org/drawingml/2006/picture">
+                  <pic:nvPicPr>
+                    <pic:cNvPr id="1" name=""/>
+                    <pic:cNvPicPr/>
+                  </pic:nvPicPr>
+                  <pic:blipFill>
+                    <a:blip r:embed="rId12"/>
+                    <a:stretch>
+                      <a:fillRect/>
+                    </a:stretch>
+                  </pic:blipFill>
+                  <pic:spPr>
+                    <a:xfrm>
+                      <a:off x="0" y="0"/>
+                      <a:ext cx="2286319" cy="800212"/>
+                    </a:xfrm>
+                    <a:prstGeom prst="rect">
+                      <a:avLst/>
+                    </a:prstGeom>
+                  </pic:spPr>
+                </pic:pic>
+              </a:graphicData>
+            </a:graphic>
+          </wp:inline>
+        </w:drawing>
+      </w:r>
+      <w:r>
+        <w:t>Probability of a given b = joint probability of a and b divided by the probability of b</w:t>
+      </w:r>
+    </w:p>
+    <w:p>
+      <w:r>
+        <w:t xml:space="preserve">Is the probability of event </w:t>
+      </w:r>
+      <w:proofErr w:type="gramStart"/>
+      <w:r>
+        <w:rPr>
+          <w:b/>
+          <w:i/>
+        </w:rPr>
+        <w:t>a</w:t>
+      </w:r>
+      <w:r>
+        <w:t xml:space="preserve"> to</w:t>
+      </w:r>
+      <w:proofErr w:type="gramEnd"/>
+      <w:r>
+        <w:t xml:space="preserve"> be true given event </w:t>
+      </w:r>
+      <w:r>
+        <w:rPr>
+          <w:b/>
+          <w:i/>
+        </w:rPr>
+        <w:t>b</w:t>
+      </w:r>
+      <w:r>
+        <w:t xml:space="preserve"> is true.</w:t>
+      </w:r>
+    </w:p>
+    <w:p>
+      <w:r>
+        <w:t>E.g. the probability of the sum of two dice given the outcome of the first dice</w:t>
+      </w:r>
+    </w:p>
+    <w:p>
+      <w:r>
+        <w:drawing>
+          <wp:inline distT="0" distB="0" distL="0" distR="0" wp14:anchorId="62C937DB" wp14:editId="64DA2046">
+            <wp:extent cx="5731510" cy="685800"/>
+            <wp:effectExtent l="0" t="0" r="2540" b="0"/>
+            <wp:docPr id="10" name="Picture 10"/>
+            <wp:cNvGraphicFramePr>
+              <a:graphicFrameLocks xmlns:a="http://schemas.openxmlformats.org/drawingml/2006/main" noChangeAspect="1"/>
+            </wp:cNvGraphicFramePr>
+            <a:graphic xmlns:a="http://schemas.openxmlformats.org/drawingml/2006/main">
+              <a:graphicData uri="http://schemas.openxmlformats.org/drawingml/2006/picture">
+                <pic:pic xmlns:pic="http://schemas.openxmlformats.org/drawingml/2006/picture">
+                  <pic:nvPicPr>
+                    <pic:cNvPr id="1" name=""/>
+                    <pic:cNvPicPr/>
+                  </pic:nvPicPr>
+                  <pic:blipFill>
+                    <a:blip r:embed="rId13"/>
+                    <a:stretch>
+                      <a:fillRect/>
+                    </a:stretch>
+                  </pic:blipFill>
+                  <pic:spPr>
+                    <a:xfrm>
+                      <a:off x="0" y="0"/>
+                      <a:ext cx="5731510" cy="685800"/>
+                    </a:xfrm>
+                    <a:prstGeom prst="rect">
+                      <a:avLst/>
+                    </a:prstGeom>
+                  </pic:spPr>
+                </pic:pic>
+              </a:graphicData>
+            </a:graphic>
+          </wp:inline>
+        </w:drawing>
+      </w:r>
+    </w:p>
+    <w:p>
+      <w:r>
+        <w:t>Example</w:t>
+      </w:r>
+    </w:p>
+    <w:p>
+      <w:r>
+        <w:drawing>
+          <wp:inline distT="0" distB="0" distL="0" distR="0" wp14:anchorId="23C633EE" wp14:editId="26675CB7">
+            <wp:extent cx="3877216" cy="342948"/>
+            <wp:effectExtent l="0" t="0" r="0" b="0"/>
+            <wp:docPr id="11" name="Picture 11"/>
+            <wp:cNvGraphicFramePr>
+              <a:graphicFrameLocks xmlns:a="http://schemas.openxmlformats.org/drawingml/2006/main" noChangeAspect="1"/>
+            </wp:cNvGraphicFramePr>
+            <a:graphic xmlns:a="http://schemas.openxmlformats.org/drawingml/2006/main">
+              <a:graphicData uri="http://schemas.openxmlformats.org/drawingml/2006/picture">
+                <pic:pic xmlns:pic="http://schemas.openxmlformats.org/drawingml/2006/picture">
+                  <pic:nvPicPr>
+                    <pic:cNvPr id="1" name=""/>
+                    <pic:cNvPicPr/>
+                  </pic:nvPicPr>
+                  <pic:blipFill>
+                    <a:blip r:embed="rId14"/>
+                    <a:stretch>
+                      <a:fillRect/>
+                    </a:stretch>
+                  </pic:blipFill>
+                  <pic:spPr>
+                    <a:xfrm>
+                      <a:off x="0" y="0"/>
+                      <a:ext cx="3877216" cy="342948"/>
+                    </a:xfrm>
+                    <a:prstGeom prst="rect">
+                      <a:avLst/>
+                    </a:prstGeom>
+                  </pic:spPr>
+                </pic:pic>
+              </a:graphicData>
+            </a:graphic>
+          </wp:inline>
+        </w:drawing>
+      </w:r>
+    </w:p>
+    <w:p>
+      <w:r>
+        <w:t>There are 6 x 6 = 36 possible outcomes, but only 1 case for (D</w:t>
+      </w:r>
+      <w:r>
+        <w:rPr>
+          <w:vertAlign w:val="subscript"/>
+        </w:rPr>
+        <w:t>2</w:t>
+      </w:r>
+      <w:r>
+        <w:t xml:space="preserve"> = 4) in which </w:t>
+      </w:r>
+      <w:r>
+        <w:drawing>
+          <wp:inline distT="0" distB="0" distL="0" distR="0" wp14:anchorId="242BC8CA" wp14:editId="5A347B15">
+            <wp:extent cx="3400900" cy="552527"/>
+            <wp:effectExtent l="0" t="0" r="9525" b="0"/>
+            <wp:docPr id="12" name="Picture 12"/>
+            <wp:cNvGraphicFramePr>
+              <a:graphicFrameLocks xmlns:a="http://schemas.openxmlformats.org/drawingml/2006/main" noChangeAspect="1"/>
+            </wp:cNvGraphicFramePr>
+            <a:graphic xmlns:a="http://schemas.openxmlformats.org/drawingml/2006/main">
+              <a:graphicData uri="http://schemas.openxmlformats.org/drawingml/2006/picture">
+                <pic:pic xmlns:pic="http://schemas.openxmlformats.org/drawingml/2006/picture">
+                  <pic:nvPicPr>
+                    <pic:cNvPr id="1" name=""/>
+                    <pic:cNvPicPr/>
+                  </pic:nvPicPr>
+                  <pic:blipFill>
+                    <a:blip r:embed="rId15"/>
+                    <a:stretch>
+                      <a:fillRect/>
+                    </a:stretch>
+                  </pic:blipFill>
+                  <pic:spPr>
+                    <a:xfrm>
+                      <a:off x="0" y="0"/>
+                      <a:ext cx="3400900" cy="552527"/>
+                    </a:xfrm>
+                    <a:prstGeom prst="rect">
+                      <a:avLst/>
+                    </a:prstGeom>
+                  </pic:spPr>
+                </pic:pic>
+              </a:graphicData>
+            </a:graphic>
+          </wp:inline>
+        </w:drawing>
+      </w:r>
+    </w:p>
+    <w:p>
+      <w:r>
+        <w:t>Therefore</w:t>
+      </w:r>
+    </w:p>
+    <w:p>
+      <w:r>
+        <w:drawing>
+          <wp:inline distT="0" distB="0" distL="0" distR="0" wp14:anchorId="5C861D8C" wp14:editId="2B19B856">
+            <wp:extent cx="5731510" cy="517525"/>
+            <wp:effectExtent l="0" t="0" r="2540" b="0"/>
+            <wp:docPr id="13" name="Picture 13"/>
+            <wp:cNvGraphicFramePr>
+              <a:graphicFrameLocks xmlns:a="http://schemas.openxmlformats.org/drawingml/2006/main" noChangeAspect="1"/>
+            </wp:cNvGraphicFramePr>
+            <a:graphic xmlns:a="http://schemas.openxmlformats.org/drawingml/2006/main">
+              <a:graphicData uri="http://schemas.openxmlformats.org/drawingml/2006/picture">
+                <pic:pic xmlns:pic="http://schemas.openxmlformats.org/drawingml/2006/picture">
+                  <pic:nvPicPr>
+                    <pic:cNvPr id="1" name=""/>
+                    <pic:cNvPicPr/>
+                  </pic:nvPicPr>
+                  <pic:blipFill>
+                    <a:blip r:embed="rId16"/>
+                    <a:stretch>
+                      <a:fillRect/>
+                    </a:stretch>
+                  </pic:blipFill>
+                  <pic:spPr>
+                    <a:xfrm>
+                      <a:off x="0" y="0"/>
+                      <a:ext cx="5731510" cy="517525"/>
+                    </a:xfrm>
+                    <a:prstGeom prst="rect">
+                      <a:avLst/>
+                    </a:prstGeom>
+                  </pic:spPr>
+                </pic:pic>
+              </a:graphicData>
+            </a:graphic>
+          </wp:inline>
+        </w:drawing>
+      </w:r>
+    </w:p>
+    <w:p>
+      <w:r>
+        <w:t>(1/6+1/6) + (2/6+2/6) + (3/6+3/6) + (4/6+4/6) + (5/6+5/6) + (6/6+6/6)</w:t>
+      </w:r>
+    </w:p>
+    <w:p>
+      <w:r>
+        <w:lastRenderedPageBreak/>
+        <w:t>Independence</w:t>
+      </w:r>
+    </w:p>
+    <w:p>
+      <w:r>
+        <w:t>Two events a and b are independent if</w:t>
+      </w:r>
+    </w:p>
+    <w:p>
+      <w:r>
+        <w:drawing>
+          <wp:inline distT="0" distB="0" distL="0" distR="0" wp14:anchorId="46EB5CAB" wp14:editId="7FC54CC9">
+            <wp:extent cx="1390844" cy="257211"/>
+            <wp:effectExtent l="0" t="0" r="0" b="9525"/>
+            <wp:docPr id="14" name="Picture 14"/>
+            <wp:cNvGraphicFramePr>
+              <a:graphicFrameLocks xmlns:a="http://schemas.openxmlformats.org/drawingml/2006/main" noChangeAspect="1"/>
+            </wp:cNvGraphicFramePr>
+            <a:graphic xmlns:a="http://schemas.openxmlformats.org/drawingml/2006/main">
+              <a:graphicData uri="http://schemas.openxmlformats.org/drawingml/2006/picture">
+                <pic:pic xmlns:pic="http://schemas.openxmlformats.org/drawingml/2006/picture">
+                  <pic:nvPicPr>
+                    <pic:cNvPr id="1" name=""/>
+                    <pic:cNvPicPr/>
+                  </pic:nvPicPr>
+                  <pic:blipFill>
+                    <a:blip r:embed="rId17"/>
+                    <a:stretch>
+                      <a:fillRect/>
+                    </a:stretch>
+                  </pic:blipFill>
+                  <pic:spPr>
+                    <a:xfrm>
+                      <a:off x="0" y="0"/>
+                      <a:ext cx="1390844" cy="257211"/>
+                    </a:xfrm>
+                    <a:prstGeom prst="rect">
+                      <a:avLst/>
+                    </a:prstGeom>
+                  </pic:spPr>
+                </pic:pic>
+              </a:graphicData>
+            </a:graphic>
+          </wp:inline>
+        </w:drawing>
+      </w:r>
+    </w:p>
+    <w:p>
+      <w:r>
+        <w:t xml:space="preserve">Or equivalently </w:t>
+      </w:r>
+    </w:p>
+    <w:p>
+      <w:r>
+        <w:drawing>
+          <wp:inline distT="0" distB="0" distL="0" distR="0" wp14:anchorId="43128FF7" wp14:editId="279777CD">
+            <wp:extent cx="3943900" cy="333422"/>
+            <wp:effectExtent l="0" t="0" r="0" b="9525"/>
+            <wp:docPr id="15" name="Picture 15"/>
+            <wp:cNvGraphicFramePr>
+              <a:graphicFrameLocks xmlns:a="http://schemas.openxmlformats.org/drawingml/2006/main" noChangeAspect="1"/>
+            </wp:cNvGraphicFramePr>
+            <a:graphic xmlns:a="http://schemas.openxmlformats.org/drawingml/2006/main">
+              <a:graphicData uri="http://schemas.openxmlformats.org/drawingml/2006/picture">
+                <pic:pic xmlns:pic="http://schemas.openxmlformats.org/drawingml/2006/picture">
+                  <pic:nvPicPr>
+                    <pic:cNvPr id="1" name=""/>
+                    <pic:cNvPicPr/>
+                  </pic:nvPicPr>
+                  <pic:blipFill>
+                    <a:blip r:embed="rId18"/>
+                    <a:stretch>
+                      <a:fillRect/>
+                    </a:stretch>
+                  </pic:blipFill>
+                  <pic:spPr>
+                    <a:xfrm>
+                      <a:off x="0" y="0"/>
+                      <a:ext cx="3943900" cy="333422"/>
+                    </a:xfrm>
+                    <a:prstGeom prst="rect">
+                      <a:avLst/>
+                    </a:prstGeom>
+                  </pic:spPr>
+                </pic:pic>
+              </a:graphicData>
+            </a:graphic>
+          </wp:inline>
+        </w:drawing>
+      </w:r>
+    </w:p>
+    <w:p>
+      <w:r>
+        <w:t>For example</w:t>
+      </w:r>
+    </w:p>
+    <w:p>
+      <w:r>
+        <w:drawing>
+          <wp:inline distT="0" distB="0" distL="0" distR="0" wp14:anchorId="642AEF3B" wp14:editId="7C7987DD">
+            <wp:extent cx="4934639" cy="924054"/>
+            <wp:effectExtent l="0" t="0" r="0" b="9525"/>
+            <wp:docPr id="16" name="Picture 16"/>
+            <wp:cNvGraphicFramePr>
+              <a:graphicFrameLocks xmlns:a="http://schemas.openxmlformats.org/drawingml/2006/main" noChangeAspect="1"/>
+            </wp:cNvGraphicFramePr>
+            <a:graphic xmlns:a="http://schemas.openxmlformats.org/drawingml/2006/main">
+              <a:graphicData uri="http://schemas.openxmlformats.org/drawingml/2006/picture">
+                <pic:pic xmlns:pic="http://schemas.openxmlformats.org/drawingml/2006/picture">
+                  <pic:nvPicPr>
+                    <pic:cNvPr id="1" name=""/>
+                    <pic:cNvPicPr/>
+                  </pic:nvPicPr>
+                  <pic:blipFill>
+                    <a:blip r:embed="rId19"/>
+                    <a:stretch>
+                      <a:fillRect/>
+                    </a:stretch>
+                  </pic:blipFill>
+                  <pic:spPr>
+                    <a:xfrm>
+                      <a:off x="0" y="0"/>
+                      <a:ext cx="4934639" cy="924054"/>
+                    </a:xfrm>
+                    <a:prstGeom prst="rect">
+                      <a:avLst/>
+                    </a:prstGeom>
+                  </pic:spPr>
+                </pic:pic>
+              </a:graphicData>
+            </a:graphic>
+          </wp:inline>
+        </w:drawing>
+      </w:r>
+    </w:p>
+    <w:p>
+      <w:pPr>
+        <w:rPr>
+          <w:b/>
+        </w:rPr>
+      </w:pPr>
+      <w:r>
+        <w:rPr>
+          <w:b/>
+        </w:rPr>
+        <w:t>Conditional Independence</w:t>
+      </w:r>
+    </w:p>
+    <w:p>
+      <w:r>
+        <w:t>Two events a and b are conditionally independent given a third event c if</w:t>
+      </w:r>
+    </w:p>
+    <w:p>
+      <w:r>
+        <w:drawing>
+          <wp:inline distT="0" distB="0" distL="0" distR="0" wp14:anchorId="49676EB4" wp14:editId="70A94F80">
+            <wp:extent cx="1771897" cy="352474"/>
+            <wp:effectExtent l="0" t="0" r="0" b="9525"/>
+            <wp:docPr id="17" name="Picture 17"/>
+            <wp:cNvGraphicFramePr>
+              <a:graphicFrameLocks xmlns:a="http://schemas.openxmlformats.org/drawingml/2006/main" noChangeAspect="1"/>
+            </wp:cNvGraphicFramePr>
+            <a:graphic xmlns:a="http://schemas.openxmlformats.org/drawingml/2006/main">
+              <a:graphicData uri="http://schemas.openxmlformats.org/drawingml/2006/picture">
+                <pic:pic xmlns:pic="http://schemas.openxmlformats.org/drawingml/2006/picture">
+                  <pic:nvPicPr>
+                    <pic:cNvPr id="1" name=""/>
+                    <pic:cNvPicPr/>
+                  </pic:nvPicPr>
+                  <pic:blipFill>
+                    <a:blip r:embed="rId20"/>
+                    <a:stretch>
+                      <a:fillRect/>
+                    </a:stretch>
+                  </pic:blipFill>
+                  <pic:spPr>
+                    <a:xfrm>
+                      <a:off x="0" y="0"/>
+                      <a:ext cx="1771897" cy="352474"/>
+                    </a:xfrm>
+                    <a:prstGeom prst="rect">
+                      <a:avLst/>
+                    </a:prstGeom>
+                  </pic:spPr>
+                </pic:pic>
+              </a:graphicData>
+            </a:graphic>
+          </wp:inline>
+        </w:drawing>
+      </w:r>
+      <w:r>
+        <w:t xml:space="preserve"> </w:t>
+      </w:r>
+    </w:p>
+    <w:p>
+      <w:r>
+        <w:t xml:space="preserve">Or equivalently </w:t>
+      </w:r>
+    </w:p>
+    <w:p>
+      <w:r>
+        <w:drawing>
+          <wp:inline distT="0" distB="0" distL="0" distR="0" wp14:anchorId="4ABE6D32" wp14:editId="0F8BE464">
+            <wp:extent cx="4953691" cy="266737"/>
+            <wp:effectExtent l="0" t="0" r="0" b="0"/>
+            <wp:docPr id="18" name="Picture 18"/>
+            <wp:cNvGraphicFramePr>
+              <a:graphicFrameLocks xmlns:a="http://schemas.openxmlformats.org/drawingml/2006/main" noChangeAspect="1"/>
+            </wp:cNvGraphicFramePr>
+            <a:graphic xmlns:a="http://schemas.openxmlformats.org/drawingml/2006/main">
+              <a:graphicData uri="http://schemas.openxmlformats.org/drawingml/2006/picture">
+                <pic:pic xmlns:pic="http://schemas.openxmlformats.org/drawingml/2006/picture">
+                  <pic:nvPicPr>
+                    <pic:cNvPr id="1" name=""/>
+                    <pic:cNvPicPr/>
+                  </pic:nvPicPr>
+                  <pic:blipFill>
+                    <a:blip r:embed="rId21"/>
+                    <a:stretch>
+                      <a:fillRect/>
+                    </a:stretch>
+                  </pic:blipFill>
+                  <pic:spPr>
+                    <a:xfrm>
+                      <a:off x="0" y="0"/>
+                      <a:ext cx="4953691" cy="266737"/>
+                    </a:xfrm>
+                    <a:prstGeom prst="rect">
+                      <a:avLst/>
+                    </a:prstGeom>
+                  </pic:spPr>
+                </pic:pic>
+              </a:graphicData>
+            </a:graphic>
+          </wp:inline>
+        </w:drawing>
+      </w:r>
+    </w:p>
+    <w:p>
+      <w:r>
+        <w:t>For example</w:t>
+      </w:r>
+    </w:p>
+    <w:p>
+      <w:r>
+        <w:drawing>
+          <wp:inline distT="0" distB="0" distL="0" distR="0" wp14:anchorId="01A81D77" wp14:editId="4FF3B68B">
+            <wp:extent cx="3114673" cy="542925"/>
+            <wp:effectExtent l="0" t="0" r="0" b="0"/>
+            <wp:docPr id="19" name="Picture 19"/>
+            <wp:cNvGraphicFramePr>
+              <a:graphicFrameLocks xmlns:a="http://schemas.openxmlformats.org/drawingml/2006/main" noChangeAspect="1"/>
+            </wp:cNvGraphicFramePr>
+            <a:graphic xmlns:a="http://schemas.openxmlformats.org/drawingml/2006/main">
+              <a:graphicData uri="http://schemas.openxmlformats.org/drawingml/2006/picture">
+                <pic:pic xmlns:pic="http://schemas.openxmlformats.org/drawingml/2006/picture">
+                  <pic:nvPicPr>
+                    <pic:cNvPr id="1" name=""/>
+                    <pic:cNvPicPr/>
+                  </pic:nvPicPr>
+                  <pic:blipFill rotWithShape="1">
+                    <a:blip r:embed="rId22"/>
+                    <a:srcRect l="5764" t="11267" b="8451"/>
+                    <a:stretch/>
+                  </pic:blipFill>
+                  <pic:spPr bwMode="auto">
+                    <a:xfrm>
+                      <a:off x="0" y="0"/>
+                      <a:ext cx="3115109" cy="543001"/>
+                    </a:xfrm>
+                    <a:prstGeom prst="rect">
+                      <a:avLst/>
+                    </a:prstGeom>
+                    <a:ln>
+                      <a:noFill/>
+                    </a:ln>
+                    <a:extLst>
+                      <a:ext uri="{53640926-AAD7-44D8-BBD7-CCE9431645EC}">
+                        <a14:shadowObscured xmlns:a14="http://schemas.microsoft.com/office/drawing/2010/main"/>
+                      </a:ext>
+                    </a:extLst>
+                  </pic:spPr>
+                </pic:pic>
+              </a:graphicData>
+            </a:graphic>
+          </wp:inline>
+        </w:drawing>
+      </w:r>
+    </w:p>
+    <w:p>
+      <w:r>
+        <w:drawing>
+          <wp:inline distT="0" distB="0" distL="0" distR="0" wp14:anchorId="61FC8CE8" wp14:editId="66D34243">
+            <wp:extent cx="4134427" cy="266737"/>
+            <wp:effectExtent l="0" t="0" r="0" b="0"/>
+            <wp:docPr id="20" name="Picture 20"/>
+            <wp:cNvGraphicFramePr>
+              <a:graphicFrameLocks xmlns:a="http://schemas.openxmlformats.org/drawingml/2006/main" noChangeAspect="1"/>
+            </wp:cNvGraphicFramePr>
+            <a:graphic xmlns:a="http://schemas.openxmlformats.org/drawingml/2006/main">
+              <a:graphicData uri="http://schemas.openxmlformats.org/drawingml/2006/picture">
+                <pic:pic xmlns:pic="http://schemas.openxmlformats.org/drawingml/2006/picture">
+                  <pic:nvPicPr>
+                    <pic:cNvPr id="1" name=""/>
+                    <pic:cNvPicPr/>
+                  </pic:nvPicPr>
+                  <pic:blipFill>
+                    <a:blip r:embed="rId23"/>
+                    <a:stretch>
+                      <a:fillRect/>
+                    </a:stretch>
+                  </pic:blipFill>
+                  <pic:spPr>
+                    <a:xfrm>
+                      <a:off x="0" y="0"/>
+                      <a:ext cx="4134427" cy="266737"/>
+                    </a:xfrm>
+                    <a:prstGeom prst="rect">
+                      <a:avLst/>
+                    </a:prstGeom>
+                  </pic:spPr>
+                </pic:pic>
+              </a:graphicData>
+            </a:graphic>
+          </wp:inline>
+        </w:drawing>
+      </w:r>
+    </w:p>
+    <w:p>
+      <w:pPr>
+        <w:rPr>
+          <w:b/>
+        </w:rPr>
+      </w:pPr>
+      <w:r>
+        <w:rPr>
+          <w:b/>
+        </w:rPr>
+        <w:t>Probability Distributions</w:t>
+      </w:r>
+    </w:p>
+    <w:p>
+      <w:r>
+        <w:t>The probability distribution P(X) is the set of probabilities assigned to each possible value of X</w:t>
+      </w:r>
+    </w:p>
+    <w:p>
+      <w:r>
+        <w:drawing>
+          <wp:inline distT="0" distB="0" distL="0" distR="0" wp14:anchorId="677BECBA" wp14:editId="321F1F79">
+            <wp:extent cx="4124323" cy="942975"/>
+            <wp:effectExtent l="0" t="0" r="0" b="0"/>
+            <wp:docPr id="21" name="Picture 21"/>
+            <wp:cNvGraphicFramePr>
+              <a:graphicFrameLocks xmlns:a="http://schemas.openxmlformats.org/drawingml/2006/main" noChangeAspect="1"/>
+            </wp:cNvGraphicFramePr>
+            <a:graphic xmlns:a="http://schemas.openxmlformats.org/drawingml/2006/main">
+              <a:graphicData uri="http://schemas.openxmlformats.org/drawingml/2006/picture">
+                <pic:pic xmlns:pic="http://schemas.openxmlformats.org/drawingml/2006/picture">
+                  <pic:nvPicPr>
+                    <pic:cNvPr id="1" name=""/>
+                    <pic:cNvPicPr/>
+                  </pic:nvPicPr>
+                  <pic:blipFill rotWithShape="1">
+                    <a:blip r:embed="rId24"/>
+                    <a:srcRect l="5459"/>
+                    <a:stretch/>
+                  </pic:blipFill>
+                  <pic:spPr bwMode="auto">
+                    <a:xfrm>
+                      <a:off x="0" y="0"/>
+                      <a:ext cx="4124900" cy="943107"/>
+                    </a:xfrm>
+                    <a:prstGeom prst="rect">
+                      <a:avLst/>
+                    </a:prstGeom>
+                    <a:ln>
+                      <a:noFill/>
+                    </a:ln>
+                    <a:extLst>
+                      <a:ext uri="{53640926-AAD7-44D8-BBD7-CCE9431645EC}">
+                        <a14:shadowObscured xmlns:a14="http://schemas.microsoft.com/office/drawing/2010/main"/>
+                      </a:ext>
+                    </a:extLst>
+                  </pic:spPr>
+                </pic:pic>
+              </a:graphicData>
+            </a:graphic>
+          </wp:inline>
+        </w:drawing>
+      </w:r>
+    </w:p>
+    <w:p>
+      <w:r>
+        <w:t>For example the die-roll has a (uniform) probability distribution</w:t>
+      </w:r>
+    </w:p>
+    <w:p>
+      <w:r>
+        <w:drawing>
+          <wp:inline distT="0" distB="0" distL="0" distR="0" wp14:anchorId="6F7ECD70" wp14:editId="22EE4818">
+            <wp:extent cx="2791215" cy="581106"/>
+            <wp:effectExtent l="0" t="0" r="9525" b="9525"/>
+            <wp:docPr id="22" name="Picture 22"/>
+            <wp:cNvGraphicFramePr>
+              <a:graphicFrameLocks xmlns:a="http://schemas.openxmlformats.org/drawingml/2006/main" noChangeAspect="1"/>
+            </wp:cNvGraphicFramePr>
+            <a:graphic xmlns:a="http://schemas.openxmlformats.org/drawingml/2006/main">
+              <a:graphicData uri="http://schemas.openxmlformats.org/drawingml/2006/picture">
+                <pic:pic xmlns:pic="http://schemas.openxmlformats.org/drawingml/2006/picture">
+                  <pic:nvPicPr>
+                    <pic:cNvPr id="1" name=""/>
+                    <pic:cNvPicPr/>
+                  </pic:nvPicPr>
+                  <pic:blipFill>
+                    <a:blip r:embed="rId25"/>
+                    <a:stretch>
+                      <a:fillRect/>
+                    </a:stretch>
+                  </pic:blipFill>
+                  <pic:spPr>
+                    <a:xfrm>
+                      <a:off x="0" y="0"/>
+                      <a:ext cx="2791215" cy="581106"/>
+                    </a:xfrm>
+                    <a:prstGeom prst="rect">
+                      <a:avLst/>
+                    </a:prstGeom>
+                  </pic:spPr>
+                </pic:pic>
+              </a:graphicData>
+            </a:graphic>
+          </wp:inline>
+        </w:drawing>
+      </w:r>
+    </w:p>
+    <w:p>
+      <w:pPr>
+        <w:rPr>
+          <w:b/>
+        </w:rPr>
+      </w:pPr>
+      <w:r>
+        <w:rPr>
+          <w:b/>
+        </w:rPr>
+        <w:t>Probability Density Function</w:t>
+      </w:r>
+    </w:p>
+    <w:p>
+      <w:r>
+        <w:lastRenderedPageBreak/>
+        <w:t>For a continuous variable, the distribution is represented by a probability density function (pdf)</w:t>
+      </w:r>
+    </w:p>
+    <w:p>
+      <w:r>
+        <w:drawing>
+          <wp:inline distT="0" distB="0" distL="0" distR="0" wp14:anchorId="35FCE4E5" wp14:editId="1A5ED2B9">
+            <wp:extent cx="4020111" cy="409632"/>
+            <wp:effectExtent l="0" t="0" r="0" b="9525"/>
+            <wp:docPr id="23" name="Picture 23"/>
+            <wp:cNvGraphicFramePr>
+              <a:graphicFrameLocks xmlns:a="http://schemas.openxmlformats.org/drawingml/2006/main" noChangeAspect="1"/>
+            </wp:cNvGraphicFramePr>
+            <a:graphic xmlns:a="http://schemas.openxmlformats.org/drawingml/2006/main">
+              <a:graphicData uri="http://schemas.openxmlformats.org/drawingml/2006/picture">
+                <pic:pic xmlns:pic="http://schemas.openxmlformats.org/drawingml/2006/picture">
+                  <pic:nvPicPr>
+                    <pic:cNvPr id="1" name=""/>
+                    <pic:cNvPicPr/>
+                  </pic:nvPicPr>
+                  <pic:blipFill>
+                    <a:blip r:embed="rId26"/>
+                    <a:stretch>
+                      <a:fillRect/>
+                    </a:stretch>
+                  </pic:blipFill>
+                  <pic:spPr>
+                    <a:xfrm>
+                      <a:off x="0" y="0"/>
+                      <a:ext cx="4020111" cy="409632"/>
+                    </a:xfrm>
+                    <a:prstGeom prst="rect">
+                      <a:avLst/>
+                    </a:prstGeom>
+                  </pic:spPr>
+                </pic:pic>
+              </a:graphicData>
+            </a:graphic>
+          </wp:inline>
+        </w:drawing>
+      </w:r>
+    </w:p>
+    <w:p>
+      <w:r>
+        <w:t xml:space="preserve">This distinction is due to the infinite number of possible values of a continuous variable </w:t>
+      </w:r>
+      <w:r>
+        <w:drawing>
+          <wp:inline distT="0" distB="0" distL="0" distR="0" wp14:anchorId="0B2A7A89" wp14:editId="7492EBFB">
+            <wp:extent cx="2867425" cy="1419423"/>
+            <wp:effectExtent l="0" t="0" r="9525" b="9525"/>
+            <wp:docPr id="24" name="Picture 24"/>
+            <wp:cNvGraphicFramePr>
+              <a:graphicFrameLocks xmlns:a="http://schemas.openxmlformats.org/drawingml/2006/main" noChangeAspect="1"/>
+            </wp:cNvGraphicFramePr>
+            <a:graphic xmlns:a="http://schemas.openxmlformats.org/drawingml/2006/main">
+              <a:graphicData uri="http://schemas.openxmlformats.org/drawingml/2006/picture">
+                <pic:pic xmlns:pic="http://schemas.openxmlformats.org/drawingml/2006/picture">
+                  <pic:nvPicPr>
+                    <pic:cNvPr id="1" name=""/>
+                    <pic:cNvPicPr/>
+                  </pic:nvPicPr>
+                  <pic:blipFill>
+                    <a:blip r:embed="rId27"/>
+                    <a:stretch>
+                      <a:fillRect/>
+                    </a:stretch>
+                  </pic:blipFill>
+                  <pic:spPr>
+                    <a:xfrm>
+                      <a:off x="0" y="0"/>
+                      <a:ext cx="2867425" cy="1419423"/>
+                    </a:xfrm>
+                    <a:prstGeom prst="rect">
+                      <a:avLst/>
+                    </a:prstGeom>
+                  </pic:spPr>
+                </pic:pic>
+              </a:graphicData>
+            </a:graphic>
+          </wp:inline>
+        </w:drawing>
+      </w:r>
+    </w:p>
+    <w:p>
+      <w:r>
+        <w:t>Bayes Rule</w:t>
+      </w:r>
+    </w:p>
+    <w:p>
+      <w:r>
+        <w:t xml:space="preserve">From the definition of conditional probability, we can write the </w:t>
+      </w:r>
+      <w:r>
+        <w:rPr>
+          <w:b/>
+        </w:rPr>
+        <w:t>product rule</w:t>
+      </w:r>
+    </w:p>
+    <w:p>
+      <w:r>
+        <w:drawing>
+          <wp:inline distT="0" distB="0" distL="0" distR="0" wp14:anchorId="2B648221" wp14:editId="551A30AF">
+            <wp:extent cx="2114845" cy="419158"/>
+            <wp:effectExtent l="0" t="0" r="0" b="0"/>
+            <wp:docPr id="25" name="Picture 25"/>
+            <wp:cNvGraphicFramePr>
+              <a:graphicFrameLocks xmlns:a="http://schemas.openxmlformats.org/drawingml/2006/main" noChangeAspect="1"/>
+            </wp:cNvGraphicFramePr>
+            <a:graphic xmlns:a="http://schemas.openxmlformats.org/drawingml/2006/main">
+              <a:graphicData uri="http://schemas.openxmlformats.org/drawingml/2006/picture">
+                <pic:pic xmlns:pic="http://schemas.openxmlformats.org/drawingml/2006/picture">
+                  <pic:nvPicPr>
+                    <pic:cNvPr id="1" name=""/>
+                    <pic:cNvPicPr/>
+                  </pic:nvPicPr>
+                  <pic:blipFill>
+                    <a:blip r:embed="rId28"/>
+                    <a:stretch>
+                      <a:fillRect/>
+                    </a:stretch>
+                  </pic:blipFill>
+                  <pic:spPr>
+                    <a:xfrm>
+                      <a:off x="0" y="0"/>
+                      <a:ext cx="2114845" cy="419158"/>
+                    </a:xfrm>
+                    <a:prstGeom prst="rect">
+                      <a:avLst/>
+                    </a:prstGeom>
+                  </pic:spPr>
+                </pic:pic>
+              </a:graphicData>
+            </a:graphic>
+          </wp:inline>
+        </w:drawing>
+      </w:r>
+    </w:p>
+    <w:p>
+      <w:r>
+        <w:t xml:space="preserve">But because </w:t>
+      </w:r>
+      <w:proofErr w:type="gramStart"/>
+      <w:r>
+        <w:t>P(</w:t>
+      </w:r>
+      <w:proofErr w:type="gramEnd"/>
+      <w:r>
+        <w:t xml:space="preserve">a, b) = P(b, a), we can also write the </w:t>
+      </w:r>
+      <w:r>
+        <w:rPr>
+          <w:b/>
+        </w:rPr>
+        <w:t>Bayes rule</w:t>
+      </w:r>
+    </w:p>
+    <w:p>
+      <w:r>
+        <w:drawing>
+          <wp:inline distT="0" distB="0" distL="0" distR="0" wp14:anchorId="266D30EE" wp14:editId="4925C0D7">
+            <wp:extent cx="2524477" cy="323895"/>
+            <wp:effectExtent l="0" t="0" r="9525" b="0"/>
+            <wp:docPr id="26" name="Picture 26"/>
+            <wp:cNvGraphicFramePr>
+              <a:graphicFrameLocks xmlns:a="http://schemas.openxmlformats.org/drawingml/2006/main" noChangeAspect="1"/>
+            </wp:cNvGraphicFramePr>
+            <a:graphic xmlns:a="http://schemas.openxmlformats.org/drawingml/2006/main">
+              <a:graphicData uri="http://schemas.openxmlformats.org/drawingml/2006/picture">
+                <pic:pic xmlns:pic="http://schemas.openxmlformats.org/drawingml/2006/picture">
+                  <pic:nvPicPr>
+                    <pic:cNvPr id="1" name=""/>
+                    <pic:cNvPicPr/>
+                  </pic:nvPicPr>
+                  <pic:blipFill>
+                    <a:blip r:embed="rId29"/>
+                    <a:stretch>
+                      <a:fillRect/>
+                    </a:stretch>
+                  </pic:blipFill>
+                  <pic:spPr>
+                    <a:xfrm>
+                      <a:off x="0" y="0"/>
+                      <a:ext cx="2524477" cy="323895"/>
+                    </a:xfrm>
+                    <a:prstGeom prst="rect">
+                      <a:avLst/>
+                    </a:prstGeom>
+                  </pic:spPr>
+                </pic:pic>
+              </a:graphicData>
+            </a:graphic>
+          </wp:inline>
+        </w:drawing>
+      </w:r>
+    </w:p>
+    <w:p>
+      <w:r>
+        <w:t>Another way of writing the same</w:t>
+      </w:r>
+    </w:p>
+    <w:p>
+      <w:r>
+        <w:drawing>
+          <wp:inline distT="0" distB="0" distL="0" distR="0" wp14:anchorId="16971C72" wp14:editId="121EBA7D">
+            <wp:extent cx="2162477" cy="552527"/>
+            <wp:effectExtent l="0" t="0" r="9525" b="0"/>
+            <wp:docPr id="27" name="Picture 27"/>
+            <wp:cNvGraphicFramePr>
+              <a:graphicFrameLocks xmlns:a="http://schemas.openxmlformats.org/drawingml/2006/main" noChangeAspect="1"/>
+            </wp:cNvGraphicFramePr>
+            <a:graphic xmlns:a="http://schemas.openxmlformats.org/drawingml/2006/main">
+              <a:graphicData uri="http://schemas.openxmlformats.org/drawingml/2006/picture">
+                <pic:pic xmlns:pic="http://schemas.openxmlformats.org/drawingml/2006/picture">
+                  <pic:nvPicPr>
+                    <pic:cNvPr id="1" name=""/>
+                    <pic:cNvPicPr/>
+                  </pic:nvPicPr>
+                  <pic:blipFill>
+                    <a:blip r:embed="rId30"/>
+                    <a:stretch>
+                      <a:fillRect/>
+                    </a:stretch>
+                  </pic:blipFill>
+                  <pic:spPr>
+                    <a:xfrm>
+                      <a:off x="0" y="0"/>
+                      <a:ext cx="2162477" cy="552527"/>
+                    </a:xfrm>
+                    <a:prstGeom prst="rect">
+                      <a:avLst/>
+                    </a:prstGeom>
+                  </pic:spPr>
+                </pic:pic>
+              </a:graphicData>
+            </a:graphic>
+          </wp:inline>
+        </w:drawing>
+      </w:r>
+    </w:p>
+    <w:p>
+      <w:r>
+        <w:t>Law of Total Probability (marginalisation)</w:t>
+      </w:r>
+    </w:p>
     <w:p>
       <w:bookmarkStart w:id="0" w:name="_GoBack"/>
       <w:bookmarkEnd w:id="0"/>

</xml_diff>

<commit_message>
Finished typing up the lecture which is 90% about probability
</commit_message>
<xml_diff>
--- a/Advanced Artificial Intelligence/Week 2/Advanced Artificial Intelligence.docx
+++ b/Advanced Artificial Intelligence/Week 2/Advanced Artificial Intelligence.docx
@@ -1428,13 +1428,1117 @@
       </w:r>
     </w:p>
     <w:p>
-      <w:r>
+      <w:pPr>
+        <w:rPr>
+          <w:b/>
+        </w:rPr>
+      </w:pPr>
+      <w:r>
+        <w:rPr>
+          <w:b/>
+        </w:rPr>
         <w:t>Law of Total Probability (marginalisation)</w:t>
       </w:r>
+    </w:p>
+    <w:p>
+      <w:r>
+        <w:drawing>
+          <wp:inline distT="0" distB="0" distL="0" distR="0" wp14:anchorId="34285A6E" wp14:editId="1D943242">
+            <wp:extent cx="5731510" cy="450215"/>
+            <wp:effectExtent l="0" t="0" r="2540" b="6985"/>
+            <wp:docPr id="28" name="Picture 28"/>
+            <wp:cNvGraphicFramePr>
+              <a:graphicFrameLocks xmlns:a="http://schemas.openxmlformats.org/drawingml/2006/main" noChangeAspect="1"/>
+            </wp:cNvGraphicFramePr>
+            <a:graphic xmlns:a="http://schemas.openxmlformats.org/drawingml/2006/main">
+              <a:graphicData uri="http://schemas.openxmlformats.org/drawingml/2006/picture">
+                <pic:pic xmlns:pic="http://schemas.openxmlformats.org/drawingml/2006/picture">
+                  <pic:nvPicPr>
+                    <pic:cNvPr id="1" name=""/>
+                    <pic:cNvPicPr/>
+                  </pic:nvPicPr>
+                  <pic:blipFill>
+                    <a:blip r:embed="rId31"/>
+                    <a:stretch>
+                      <a:fillRect/>
+                    </a:stretch>
+                  </pic:blipFill>
+                  <pic:spPr>
+                    <a:xfrm>
+                      <a:off x="0" y="0"/>
+                      <a:ext cx="5731510" cy="450215"/>
+                    </a:xfrm>
+                    <a:prstGeom prst="rect">
+                      <a:avLst/>
+                    </a:prstGeom>
+                  </pic:spPr>
+                </pic:pic>
+              </a:graphicData>
+            </a:graphic>
+          </wp:inline>
+        </w:drawing>
+      </w:r>
+    </w:p>
+    <w:p>
+      <w:r>
+        <w:drawing>
+          <wp:inline distT="0" distB="0" distL="0" distR="0" wp14:anchorId="4710E92B" wp14:editId="1786CE05">
+            <wp:extent cx="5731510" cy="590550"/>
+            <wp:effectExtent l="0" t="0" r="2540" b="0"/>
+            <wp:docPr id="29" name="Picture 29"/>
+            <wp:cNvGraphicFramePr>
+              <a:graphicFrameLocks xmlns:a="http://schemas.openxmlformats.org/drawingml/2006/main" noChangeAspect="1"/>
+            </wp:cNvGraphicFramePr>
+            <a:graphic xmlns:a="http://schemas.openxmlformats.org/drawingml/2006/main">
+              <a:graphicData uri="http://schemas.openxmlformats.org/drawingml/2006/picture">
+                <pic:pic xmlns:pic="http://schemas.openxmlformats.org/drawingml/2006/picture">
+                  <pic:nvPicPr>
+                    <pic:cNvPr id="1" name=""/>
+                    <pic:cNvPicPr/>
+                  </pic:nvPicPr>
+                  <pic:blipFill rotWithShape="1">
+                    <a:blip r:embed="rId32"/>
+                    <a:srcRect b="14444"/>
+                    <a:stretch/>
+                  </pic:blipFill>
+                  <pic:spPr bwMode="auto">
+                    <a:xfrm>
+                      <a:off x="0" y="0"/>
+                      <a:ext cx="5731510" cy="590550"/>
+                    </a:xfrm>
+                    <a:prstGeom prst="rect">
+                      <a:avLst/>
+                    </a:prstGeom>
+                    <a:ln>
+                      <a:noFill/>
+                    </a:ln>
+                    <a:extLst>
+                      <a:ext uri="{53640926-AAD7-44D8-BBD7-CCE9431645EC}">
+                        <a14:shadowObscured xmlns:a14="http://schemas.microsoft.com/office/drawing/2010/main"/>
+                      </a:ext>
+                    </a:extLst>
+                  </pic:spPr>
+                </pic:pic>
+              </a:graphicData>
+            </a:graphic>
+          </wp:inline>
+        </w:drawing>
+      </w:r>
+    </w:p>
+    <w:p>
+      <w:r>
+        <w:t xml:space="preserve">For example, in a two-dice roll </w:t>
+      </w:r>
+      <w:r>
+        <w:drawing>
+          <wp:inline distT="0" distB="0" distL="0" distR="0" wp14:anchorId="68BFAEA2" wp14:editId="3E6EAA26">
+            <wp:extent cx="714475" cy="323895"/>
+            <wp:effectExtent l="0" t="0" r="9525" b="0"/>
+            <wp:docPr id="30" name="Picture 30"/>
+            <wp:cNvGraphicFramePr>
+              <a:graphicFrameLocks xmlns:a="http://schemas.openxmlformats.org/drawingml/2006/main" noChangeAspect="1"/>
+            </wp:cNvGraphicFramePr>
+            <a:graphic xmlns:a="http://schemas.openxmlformats.org/drawingml/2006/main">
+              <a:graphicData uri="http://schemas.openxmlformats.org/drawingml/2006/picture">
+                <pic:pic xmlns:pic="http://schemas.openxmlformats.org/drawingml/2006/picture">
+                  <pic:nvPicPr>
+                    <pic:cNvPr id="1" name=""/>
+                    <pic:cNvPicPr/>
+                  </pic:nvPicPr>
+                  <pic:blipFill>
+                    <a:blip r:embed="rId33"/>
+                    <a:stretch>
+                      <a:fillRect/>
+                    </a:stretch>
+                  </pic:blipFill>
+                  <pic:spPr>
+                    <a:xfrm>
+                      <a:off x="0" y="0"/>
+                      <a:ext cx="714475" cy="323895"/>
+                    </a:xfrm>
+                    <a:prstGeom prst="rect">
+                      <a:avLst/>
+                    </a:prstGeom>
+                  </pic:spPr>
+                </pic:pic>
+              </a:graphicData>
+            </a:graphic>
+          </wp:inline>
+        </w:drawing>
+      </w:r>
+    </w:p>
+    <w:p>
+      <w:r>
+        <w:drawing>
+          <wp:inline distT="0" distB="0" distL="0" distR="0" wp14:anchorId="007519FC" wp14:editId="5C22AD94">
+            <wp:extent cx="5731510" cy="379095"/>
+            <wp:effectExtent l="0" t="0" r="2540" b="1905"/>
+            <wp:docPr id="31" name="Picture 31"/>
+            <wp:cNvGraphicFramePr>
+              <a:graphicFrameLocks xmlns:a="http://schemas.openxmlformats.org/drawingml/2006/main" noChangeAspect="1"/>
+            </wp:cNvGraphicFramePr>
+            <a:graphic xmlns:a="http://schemas.openxmlformats.org/drawingml/2006/main">
+              <a:graphicData uri="http://schemas.openxmlformats.org/drawingml/2006/picture">
+                <pic:pic xmlns:pic="http://schemas.openxmlformats.org/drawingml/2006/picture">
+                  <pic:nvPicPr>
+                    <pic:cNvPr id="1" name=""/>
+                    <pic:cNvPicPr/>
+                  </pic:nvPicPr>
+                  <pic:blipFill>
+                    <a:blip r:embed="rId34"/>
+                    <a:stretch>
+                      <a:fillRect/>
+                    </a:stretch>
+                  </pic:blipFill>
+                  <pic:spPr>
+                    <a:xfrm>
+                      <a:off x="0" y="0"/>
+                      <a:ext cx="5731510" cy="379095"/>
+                    </a:xfrm>
+                    <a:prstGeom prst="rect">
+                      <a:avLst/>
+                    </a:prstGeom>
+                  </pic:spPr>
+                </pic:pic>
+              </a:graphicData>
+            </a:graphic>
+          </wp:inline>
+        </w:drawing>
+      </w:r>
+    </w:p>
+    <w:p>
+      <w:r>
+        <w:t>We can also write</w:t>
+      </w:r>
+    </w:p>
+    <w:p>
+      <w:r>
+        <w:lastRenderedPageBreak/>
+        <w:drawing>
+          <wp:inline distT="0" distB="0" distL="0" distR="0" wp14:anchorId="6A9A6341" wp14:editId="31B1BF75">
+            <wp:extent cx="4077269" cy="714475"/>
+            <wp:effectExtent l="0" t="0" r="0" b="9525"/>
+            <wp:docPr id="32" name="Picture 32"/>
+            <wp:cNvGraphicFramePr>
+              <a:graphicFrameLocks xmlns:a="http://schemas.openxmlformats.org/drawingml/2006/main" noChangeAspect="1"/>
+            </wp:cNvGraphicFramePr>
+            <a:graphic xmlns:a="http://schemas.openxmlformats.org/drawingml/2006/main">
+              <a:graphicData uri="http://schemas.openxmlformats.org/drawingml/2006/picture">
+                <pic:pic xmlns:pic="http://schemas.openxmlformats.org/drawingml/2006/picture">
+                  <pic:nvPicPr>
+                    <pic:cNvPr id="1" name=""/>
+                    <pic:cNvPicPr/>
+                  </pic:nvPicPr>
+                  <pic:blipFill>
+                    <a:blip r:embed="rId35"/>
+                    <a:stretch>
+                      <a:fillRect/>
+                    </a:stretch>
+                  </pic:blipFill>
+                  <pic:spPr>
+                    <a:xfrm>
+                      <a:off x="0" y="0"/>
+                      <a:ext cx="4077269" cy="714475"/>
+                    </a:xfrm>
+                    <a:prstGeom prst="rect">
+                      <a:avLst/>
+                    </a:prstGeom>
+                  </pic:spPr>
+                </pic:pic>
+              </a:graphicData>
+            </a:graphic>
+          </wp:inline>
+        </w:drawing>
+      </w:r>
+    </w:p>
+    <w:p>
+      <w:pPr>
+        <w:rPr>
+          <w:b/>
+        </w:rPr>
+      </w:pPr>
+      <w:r>
+        <w:rPr>
+          <w:b/>
+        </w:rPr>
+        <w:t>Example (from Pearl &amp; Mackenzie’s “The Book of Why”)</w:t>
+      </w:r>
+    </w:p>
+    <w:p>
+      <w:r>
+        <w:t>Probability of 40 years old woman of getting breast cancer within a year</w:t>
+      </w:r>
+    </w:p>
+    <w:p>
+      <w:r>
+        <w:drawing>
+          <wp:inline distT="0" distB="0" distL="0" distR="0" wp14:anchorId="165E67F9" wp14:editId="6E0F4492">
+            <wp:extent cx="1343212" cy="257211"/>
+            <wp:effectExtent l="0" t="0" r="0" b="9525"/>
+            <wp:docPr id="33" name="Picture 33"/>
+            <wp:cNvGraphicFramePr>
+              <a:graphicFrameLocks xmlns:a="http://schemas.openxmlformats.org/drawingml/2006/main" noChangeAspect="1"/>
+            </wp:cNvGraphicFramePr>
+            <a:graphic xmlns:a="http://schemas.openxmlformats.org/drawingml/2006/main">
+              <a:graphicData uri="http://schemas.openxmlformats.org/drawingml/2006/picture">
+                <pic:pic xmlns:pic="http://schemas.openxmlformats.org/drawingml/2006/picture">
+                  <pic:nvPicPr>
+                    <pic:cNvPr id="1" name=""/>
+                    <pic:cNvPicPr/>
+                  </pic:nvPicPr>
+                  <pic:blipFill>
+                    <a:blip r:embed="rId36"/>
+                    <a:stretch>
+                      <a:fillRect/>
+                    </a:stretch>
+                  </pic:blipFill>
+                  <pic:spPr>
+                    <a:xfrm>
+                      <a:off x="0" y="0"/>
+                      <a:ext cx="1343212" cy="257211"/>
+                    </a:xfrm>
+                    <a:prstGeom prst="rect">
+                      <a:avLst/>
+                    </a:prstGeom>
+                  </pic:spPr>
+                </pic:pic>
+              </a:graphicData>
+            </a:graphic>
+          </wp:inline>
+        </w:drawing>
+      </w:r>
+    </w:p>
+    <w:p>
+      <w:r>
+        <w:t>Probability of positive mammogram test given that one has cancer (sensitivity)</w:t>
+      </w:r>
+    </w:p>
+    <w:p>
+      <w:r>
+        <w:drawing>
+          <wp:inline distT="0" distB="0" distL="0" distR="0" wp14:anchorId="5710BBA5" wp14:editId="499544A5">
+            <wp:extent cx="1400370" cy="228632"/>
+            <wp:effectExtent l="0" t="0" r="0" b="0"/>
+            <wp:docPr id="34" name="Picture 34"/>
+            <wp:cNvGraphicFramePr>
+              <a:graphicFrameLocks xmlns:a="http://schemas.openxmlformats.org/drawingml/2006/main" noChangeAspect="1"/>
+            </wp:cNvGraphicFramePr>
+            <a:graphic xmlns:a="http://schemas.openxmlformats.org/drawingml/2006/main">
+              <a:graphicData uri="http://schemas.openxmlformats.org/drawingml/2006/picture">
+                <pic:pic xmlns:pic="http://schemas.openxmlformats.org/drawingml/2006/picture">
+                  <pic:nvPicPr>
+                    <pic:cNvPr id="1" name=""/>
+                    <pic:cNvPicPr/>
+                  </pic:nvPicPr>
+                  <pic:blipFill>
+                    <a:blip r:embed="rId37"/>
+                    <a:stretch>
+                      <a:fillRect/>
+                    </a:stretch>
+                  </pic:blipFill>
+                  <pic:spPr>
+                    <a:xfrm>
+                      <a:off x="0" y="0"/>
+                      <a:ext cx="1400370" cy="228632"/>
+                    </a:xfrm>
+                    <a:prstGeom prst="rect">
+                      <a:avLst/>
+                    </a:prstGeom>
+                  </pic:spPr>
+                </pic:pic>
+              </a:graphicData>
+            </a:graphic>
+          </wp:inline>
+        </w:drawing>
+      </w:r>
+    </w:p>
+    <w:p>
+      <w:r>
+        <w:t>Probability of positive mammogram test given that one doesn’t have cancer (false positive rate)</w:t>
+      </w:r>
+    </w:p>
+    <w:p>
+      <w:r>
+        <w:drawing>
+          <wp:inline distT="0" distB="0" distL="0" distR="0" wp14:anchorId="5B0FD01C" wp14:editId="543A6E2D">
+            <wp:extent cx="1648055" cy="304843"/>
+            <wp:effectExtent l="0" t="0" r="0" b="0"/>
+            <wp:docPr id="35" name="Picture 35"/>
+            <wp:cNvGraphicFramePr>
+              <a:graphicFrameLocks xmlns:a="http://schemas.openxmlformats.org/drawingml/2006/main" noChangeAspect="1"/>
+            </wp:cNvGraphicFramePr>
+            <a:graphic xmlns:a="http://schemas.openxmlformats.org/drawingml/2006/main">
+              <a:graphicData uri="http://schemas.openxmlformats.org/drawingml/2006/picture">
+                <pic:pic xmlns:pic="http://schemas.openxmlformats.org/drawingml/2006/picture">
+                  <pic:nvPicPr>
+                    <pic:cNvPr id="1" name=""/>
+                    <pic:cNvPicPr/>
+                  </pic:nvPicPr>
+                  <pic:blipFill>
+                    <a:blip r:embed="rId38"/>
+                    <a:stretch>
+                      <a:fillRect/>
+                    </a:stretch>
+                  </pic:blipFill>
+                  <pic:spPr>
+                    <a:xfrm>
+                      <a:off x="0" y="0"/>
+                      <a:ext cx="1648055" cy="304843"/>
+                    </a:xfrm>
+                    <a:prstGeom prst="rect">
+                      <a:avLst/>
+                    </a:prstGeom>
+                  </pic:spPr>
+                </pic:pic>
+              </a:graphicData>
+            </a:graphic>
+          </wp:inline>
+        </w:drawing>
+      </w:r>
+    </w:p>
+    <w:p>
+      <w:r>
+        <w:t>What is the probability of breast cancer given a positive test?</w:t>
+      </w:r>
+    </w:p>
+    <w:p>
+      <w:r>
+        <w:drawing>
+          <wp:inline distT="0" distB="0" distL="0" distR="0" wp14:anchorId="5388D1E9" wp14:editId="1B36691E">
+            <wp:extent cx="1238423" cy="323895"/>
+            <wp:effectExtent l="0" t="0" r="0" b="0"/>
+            <wp:docPr id="36" name="Picture 36"/>
+            <wp:cNvGraphicFramePr>
+              <a:graphicFrameLocks xmlns:a="http://schemas.openxmlformats.org/drawingml/2006/main" noChangeAspect="1"/>
+            </wp:cNvGraphicFramePr>
+            <a:graphic xmlns:a="http://schemas.openxmlformats.org/drawingml/2006/main">
+              <a:graphicData uri="http://schemas.openxmlformats.org/drawingml/2006/picture">
+                <pic:pic xmlns:pic="http://schemas.openxmlformats.org/drawingml/2006/picture">
+                  <pic:nvPicPr>
+                    <pic:cNvPr id="1" name=""/>
+                    <pic:cNvPicPr/>
+                  </pic:nvPicPr>
+                  <pic:blipFill>
+                    <a:blip r:embed="rId39"/>
+                    <a:stretch>
+                      <a:fillRect/>
+                    </a:stretch>
+                  </pic:blipFill>
+                  <pic:spPr>
+                    <a:xfrm>
+                      <a:off x="0" y="0"/>
+                      <a:ext cx="1238423" cy="323895"/>
+                    </a:xfrm>
+                    <a:prstGeom prst="rect">
+                      <a:avLst/>
+                    </a:prstGeom>
+                  </pic:spPr>
+                </pic:pic>
+              </a:graphicData>
+            </a:graphic>
+          </wp:inline>
+        </w:drawing>
+      </w:r>
+    </w:p>
+    <w:p>
+      <w:r>
+        <w:drawing>
+          <wp:inline distT="0" distB="0" distL="0" distR="0" wp14:anchorId="3D15C321" wp14:editId="71571D34">
+            <wp:extent cx="5731510" cy="2074545"/>
+            <wp:effectExtent l="0" t="0" r="2540" b="1905"/>
+            <wp:docPr id="37" name="Picture 37"/>
+            <wp:cNvGraphicFramePr>
+              <a:graphicFrameLocks xmlns:a="http://schemas.openxmlformats.org/drawingml/2006/main" noChangeAspect="1"/>
+            </wp:cNvGraphicFramePr>
+            <a:graphic xmlns:a="http://schemas.openxmlformats.org/drawingml/2006/main">
+              <a:graphicData uri="http://schemas.openxmlformats.org/drawingml/2006/picture">
+                <pic:pic xmlns:pic="http://schemas.openxmlformats.org/drawingml/2006/picture">
+                  <pic:nvPicPr>
+                    <pic:cNvPr id="1" name=""/>
+                    <pic:cNvPicPr/>
+                  </pic:nvPicPr>
+                  <pic:blipFill rotWithShape="1">
+                    <a:blip r:embed="rId40"/>
+                    <a:srcRect t="5222"/>
+                    <a:stretch/>
+                  </pic:blipFill>
+                  <pic:spPr bwMode="auto">
+                    <a:xfrm>
+                      <a:off x="0" y="0"/>
+                      <a:ext cx="5731510" cy="2074545"/>
+                    </a:xfrm>
+                    <a:prstGeom prst="rect">
+                      <a:avLst/>
+                    </a:prstGeom>
+                    <a:ln>
+                      <a:noFill/>
+                    </a:ln>
+                    <a:extLst>
+                      <a:ext uri="{53640926-AAD7-44D8-BBD7-CCE9431645EC}">
+                        <a14:shadowObscured xmlns:a14="http://schemas.microsoft.com/office/drawing/2010/main"/>
+                      </a:ext>
+                    </a:extLst>
+                  </pic:spPr>
+                </pic:pic>
+              </a:graphicData>
+            </a:graphic>
+          </wp:inline>
+        </w:drawing>
+      </w:r>
+    </w:p>
+    <w:p>
+      <w:pPr>
+        <w:rPr>
+          <w:b/>
+        </w:rPr>
+      </w:pPr>
+      <w:r>
+        <w:rPr>
+          <w:b/>
+        </w:rPr>
+        <w:t>Expected Value</w:t>
+      </w:r>
+    </w:p>
+    <w:p>
+      <w:r>
+        <w:t>Expected value or mean of a random variable X</w:t>
+      </w:r>
+    </w:p>
+    <w:p>
+      <w:r>
+        <w:drawing>
+          <wp:inline distT="0" distB="0" distL="0" distR="0" wp14:anchorId="1F93EEDB" wp14:editId="35AE5C39">
+            <wp:extent cx="2381582" cy="447737"/>
+            <wp:effectExtent l="0" t="0" r="0" b="9525"/>
+            <wp:docPr id="38" name="Picture 38"/>
+            <wp:cNvGraphicFramePr>
+              <a:graphicFrameLocks xmlns:a="http://schemas.openxmlformats.org/drawingml/2006/main" noChangeAspect="1"/>
+            </wp:cNvGraphicFramePr>
+            <a:graphic xmlns:a="http://schemas.openxmlformats.org/drawingml/2006/main">
+              <a:graphicData uri="http://schemas.openxmlformats.org/drawingml/2006/picture">
+                <pic:pic xmlns:pic="http://schemas.openxmlformats.org/drawingml/2006/picture">
+                  <pic:nvPicPr>
+                    <pic:cNvPr id="1" name=""/>
+                    <pic:cNvPicPr/>
+                  </pic:nvPicPr>
+                  <pic:blipFill>
+                    <a:blip r:embed="rId41"/>
+                    <a:stretch>
+                      <a:fillRect/>
+                    </a:stretch>
+                  </pic:blipFill>
+                  <pic:spPr>
+                    <a:xfrm>
+                      <a:off x="0" y="0"/>
+                      <a:ext cx="2381582" cy="447737"/>
+                    </a:xfrm>
+                    <a:prstGeom prst="rect">
+                      <a:avLst/>
+                    </a:prstGeom>
+                  </pic:spPr>
+                </pic:pic>
+              </a:graphicData>
+            </a:graphic>
+          </wp:inline>
+        </w:drawing>
+      </w:r>
+    </w:p>
+    <w:p>
+      <w:r>
+        <w:t>Expected value of a function g(X)</w:t>
+      </w:r>
+    </w:p>
+    <w:p>
+      <w:r>
+        <w:drawing>
+          <wp:inline distT="0" distB="0" distL="0" distR="0" wp14:anchorId="2F62413F" wp14:editId="71E13F9A">
+            <wp:extent cx="2800350" cy="476250"/>
+            <wp:effectExtent l="0" t="0" r="0" b="0"/>
+            <wp:docPr id="39" name="Picture 39"/>
+            <wp:cNvGraphicFramePr>
+              <a:graphicFrameLocks xmlns:a="http://schemas.openxmlformats.org/drawingml/2006/main" noChangeAspect="1"/>
+            </wp:cNvGraphicFramePr>
+            <a:graphic xmlns:a="http://schemas.openxmlformats.org/drawingml/2006/main">
+              <a:graphicData uri="http://schemas.openxmlformats.org/drawingml/2006/picture">
+                <pic:pic xmlns:pic="http://schemas.openxmlformats.org/drawingml/2006/picture">
+                  <pic:nvPicPr>
+                    <pic:cNvPr id="1" name=""/>
+                    <pic:cNvPicPr/>
+                  </pic:nvPicPr>
+                  <pic:blipFill rotWithShape="1">
+                    <a:blip r:embed="rId42"/>
+                    <a:srcRect t="18033"/>
+                    <a:stretch/>
+                  </pic:blipFill>
+                  <pic:spPr bwMode="auto">
+                    <a:xfrm>
+                      <a:off x="0" y="0"/>
+                      <a:ext cx="2800741" cy="476316"/>
+                    </a:xfrm>
+                    <a:prstGeom prst="rect">
+                      <a:avLst/>
+                    </a:prstGeom>
+                    <a:ln>
+                      <a:noFill/>
+                    </a:ln>
+                    <a:extLst>
+                      <a:ext uri="{53640926-AAD7-44D8-BBD7-CCE9431645EC}">
+                        <a14:shadowObscured xmlns:a14="http://schemas.microsoft.com/office/drawing/2010/main"/>
+                      </a:ext>
+                    </a:extLst>
+                  </pic:spPr>
+                </pic:pic>
+              </a:graphicData>
+            </a:graphic>
+          </wp:inline>
+        </w:drawing>
+      </w:r>
+    </w:p>
+    <w:p>
+      <w:r>
+        <w:t>Expected value of Y conditional on X = x</w:t>
+      </w:r>
+    </w:p>
+    <w:p>
+      <w:r>
+        <w:lastRenderedPageBreak/>
+        <w:drawing>
+          <wp:inline distT="0" distB="0" distL="0" distR="0" wp14:anchorId="29338F3E" wp14:editId="71DF0B93">
+            <wp:extent cx="3639058" cy="523948"/>
+            <wp:effectExtent l="0" t="0" r="0" b="9525"/>
+            <wp:docPr id="40" name="Picture 40"/>
+            <wp:cNvGraphicFramePr>
+              <a:graphicFrameLocks xmlns:a="http://schemas.openxmlformats.org/drawingml/2006/main" noChangeAspect="1"/>
+            </wp:cNvGraphicFramePr>
+            <a:graphic xmlns:a="http://schemas.openxmlformats.org/drawingml/2006/main">
+              <a:graphicData uri="http://schemas.openxmlformats.org/drawingml/2006/picture">
+                <pic:pic xmlns:pic="http://schemas.openxmlformats.org/drawingml/2006/picture">
+                  <pic:nvPicPr>
+                    <pic:cNvPr id="1" name=""/>
+                    <pic:cNvPicPr/>
+                  </pic:nvPicPr>
+                  <pic:blipFill>
+                    <a:blip r:embed="rId43"/>
+                    <a:stretch>
+                      <a:fillRect/>
+                    </a:stretch>
+                  </pic:blipFill>
+                  <pic:spPr>
+                    <a:xfrm>
+                      <a:off x="0" y="0"/>
+                      <a:ext cx="3639058" cy="523948"/>
+                    </a:xfrm>
+                    <a:prstGeom prst="rect">
+                      <a:avLst/>
+                    </a:prstGeom>
+                  </pic:spPr>
+                </pic:pic>
+              </a:graphicData>
+            </a:graphic>
+          </wp:inline>
+        </w:drawing>
+      </w:r>
+    </w:p>
+    <w:p>
+      <w:r>
+        <w:t xml:space="preserve">Example </w:t>
+      </w:r>
+    </w:p>
+    <w:p>
+      <w:r>
+        <w:t>Imagine a game show with some money prizes hidden behind 100 doors</w:t>
+      </w:r>
+    </w:p>
+    <w:p>
+      <w:r>
+        <w:t>What is the expected value of the prize for opening one of them?</w:t>
+      </w:r>
+    </w:p>
+    <w:p>
+      <w:r>
+        <w:drawing>
+          <wp:inline distT="0" distB="0" distL="0" distR="0" wp14:anchorId="18FDD873" wp14:editId="16BE1436">
+            <wp:extent cx="2695951" cy="1524213"/>
+            <wp:effectExtent l="0" t="0" r="0" b="0"/>
+            <wp:docPr id="41" name="Picture 41"/>
+            <wp:cNvGraphicFramePr>
+              <a:graphicFrameLocks xmlns:a="http://schemas.openxmlformats.org/drawingml/2006/main" noChangeAspect="1"/>
+            </wp:cNvGraphicFramePr>
+            <a:graphic xmlns:a="http://schemas.openxmlformats.org/drawingml/2006/main">
+              <a:graphicData uri="http://schemas.openxmlformats.org/drawingml/2006/picture">
+                <pic:pic xmlns:pic="http://schemas.openxmlformats.org/drawingml/2006/picture">
+                  <pic:nvPicPr>
+                    <pic:cNvPr id="1" name=""/>
+                    <pic:cNvPicPr/>
+                  </pic:nvPicPr>
+                  <pic:blipFill>
+                    <a:blip r:embed="rId44"/>
+                    <a:stretch>
+                      <a:fillRect/>
+                    </a:stretch>
+                  </pic:blipFill>
+                  <pic:spPr>
+                    <a:xfrm>
+                      <a:off x="0" y="0"/>
+                      <a:ext cx="2695951" cy="1524213"/>
+                    </a:xfrm>
+                    <a:prstGeom prst="rect">
+                      <a:avLst/>
+                    </a:prstGeom>
+                  </pic:spPr>
+                </pic:pic>
+              </a:graphicData>
+            </a:graphic>
+          </wp:inline>
+        </w:drawing>
+      </w:r>
+    </w:p>
+    <w:p>
+      <w:r>
+        <w:t>1/10 = £1000</w:t>
+      </w:r>
+    </w:p>
+    <w:p>
+      <w:r>
+        <w:t>2/10 = 500</w:t>
+      </w:r>
+    </w:p>
+    <w:p>
+      <w:r>
+        <w:t>3/10 = £20</w:t>
+      </w:r>
+    </w:p>
+    <w:p>
+      <w:r>
+        <w:t>4/10 = £0</w:t>
+      </w:r>
+    </w:p>
+    <w:p>
+      <w:r>
+        <w:drawing>
+          <wp:inline distT="0" distB="0" distL="0" distR="0" wp14:anchorId="1F7F7420" wp14:editId="6D3B109A">
+            <wp:extent cx="5731510" cy="897890"/>
+            <wp:effectExtent l="0" t="0" r="2540" b="0"/>
+            <wp:docPr id="42" name="Picture 42"/>
+            <wp:cNvGraphicFramePr>
+              <a:graphicFrameLocks xmlns:a="http://schemas.openxmlformats.org/drawingml/2006/main" noChangeAspect="1"/>
+            </wp:cNvGraphicFramePr>
+            <a:graphic xmlns:a="http://schemas.openxmlformats.org/drawingml/2006/main">
+              <a:graphicData uri="http://schemas.openxmlformats.org/drawingml/2006/picture">
+                <pic:pic xmlns:pic="http://schemas.openxmlformats.org/drawingml/2006/picture">
+                  <pic:nvPicPr>
+                    <pic:cNvPr id="1" name=""/>
+                    <pic:cNvPicPr/>
+                  </pic:nvPicPr>
+                  <pic:blipFill>
+                    <a:blip r:embed="rId45"/>
+                    <a:stretch>
+                      <a:fillRect/>
+                    </a:stretch>
+                  </pic:blipFill>
+                  <pic:spPr>
+                    <a:xfrm>
+                      <a:off x="0" y="0"/>
+                      <a:ext cx="5731510" cy="897890"/>
+                    </a:xfrm>
+                    <a:prstGeom prst="rect">
+                      <a:avLst/>
+                    </a:prstGeom>
+                  </pic:spPr>
+                </pic:pic>
+              </a:graphicData>
+            </a:graphic>
+          </wp:inline>
+        </w:drawing>
+      </w:r>
+    </w:p>
+    <w:p>
+      <w:r>
+        <w:t>On average people would earn £206 because of the probability of earning money from opening the doors.</w:t>
+      </w:r>
+    </w:p>
+    <w:p>
+      <w:pPr>
+        <w:rPr>
+          <w:b/>
+        </w:rPr>
+      </w:pPr>
+      <w:r>
+        <w:rPr>
+          <w:b/>
+        </w:rPr>
+        <w:t>Variance, standard deviation and Covariance</w:t>
+      </w:r>
+    </w:p>
+    <w:p>
+      <w:r>
+        <w:t xml:space="preserve">The variance of a random variable indicates how much “spread out” it is from the mean </w:t>
+      </w:r>
+      <w:r>
+        <w:drawing>
+          <wp:inline distT="0" distB="0" distL="0" distR="0" wp14:anchorId="3DA85F70" wp14:editId="3CE6B267">
+            <wp:extent cx="266737" cy="200053"/>
+            <wp:effectExtent l="0" t="0" r="0" b="9525"/>
+            <wp:docPr id="43" name="Picture 43"/>
+            <wp:cNvGraphicFramePr>
+              <a:graphicFrameLocks xmlns:a="http://schemas.openxmlformats.org/drawingml/2006/main" noChangeAspect="1"/>
+            </wp:cNvGraphicFramePr>
+            <a:graphic xmlns:a="http://schemas.openxmlformats.org/drawingml/2006/main">
+              <a:graphicData uri="http://schemas.openxmlformats.org/drawingml/2006/picture">
+                <pic:pic xmlns:pic="http://schemas.openxmlformats.org/drawingml/2006/picture">
+                  <pic:nvPicPr>
+                    <pic:cNvPr id="1" name=""/>
+                    <pic:cNvPicPr/>
+                  </pic:nvPicPr>
+                  <pic:blipFill>
+                    <a:blip r:embed="rId46"/>
+                    <a:stretch>
+                      <a:fillRect/>
+                    </a:stretch>
+                  </pic:blipFill>
+                  <pic:spPr>
+                    <a:xfrm>
+                      <a:off x="0" y="0"/>
+                      <a:ext cx="266737" cy="200053"/>
+                    </a:xfrm>
+                    <a:prstGeom prst="rect">
+                      <a:avLst/>
+                    </a:prstGeom>
+                  </pic:spPr>
+                </pic:pic>
+              </a:graphicData>
+            </a:graphic>
+          </wp:inline>
+        </w:drawing>
+      </w:r>
+    </w:p>
+    <w:p>
+      <w:r>
+        <w:drawing>
+          <wp:inline distT="0" distB="0" distL="0" distR="0" wp14:anchorId="69C41E48" wp14:editId="31B44CE8">
+            <wp:extent cx="2009775" cy="323849"/>
+            <wp:effectExtent l="0" t="0" r="0" b="635"/>
+            <wp:docPr id="44" name="Picture 44"/>
+            <wp:cNvGraphicFramePr>
+              <a:graphicFrameLocks xmlns:a="http://schemas.openxmlformats.org/drawingml/2006/main" noChangeAspect="1"/>
+            </wp:cNvGraphicFramePr>
+            <a:graphic xmlns:a="http://schemas.openxmlformats.org/drawingml/2006/main">
+              <a:graphicData uri="http://schemas.openxmlformats.org/drawingml/2006/picture">
+                <pic:pic xmlns:pic="http://schemas.openxmlformats.org/drawingml/2006/picture">
+                  <pic:nvPicPr>
+                    <pic:cNvPr id="1" name=""/>
+                    <pic:cNvPicPr/>
+                  </pic:nvPicPr>
+                  <pic:blipFill rotWithShape="1">
+                    <a:blip r:embed="rId47"/>
+                    <a:srcRect l="4310" t="19355" r="4741" b="25806"/>
+                    <a:stretch/>
+                  </pic:blipFill>
+                  <pic:spPr bwMode="auto">
+                    <a:xfrm>
+                      <a:off x="0" y="0"/>
+                      <a:ext cx="2010055" cy="323894"/>
+                    </a:xfrm>
+                    <a:prstGeom prst="rect">
+                      <a:avLst/>
+                    </a:prstGeom>
+                    <a:ln>
+                      <a:noFill/>
+                    </a:ln>
+                    <a:extLst>
+                      <a:ext uri="{53640926-AAD7-44D8-BBD7-CCE9431645EC}">
+                        <a14:shadowObscured xmlns:a14="http://schemas.microsoft.com/office/drawing/2010/main"/>
+                      </a:ext>
+                    </a:extLst>
+                  </pic:spPr>
+                </pic:pic>
+              </a:graphicData>
+            </a:graphic>
+          </wp:inline>
+        </w:drawing>
+      </w:r>
+    </w:p>
+    <w:p>
+      <w:r>
+        <w:t>The standard deviation is simply the square root of the variance</w:t>
+      </w:r>
+    </w:p>
+    <w:p>
+      <w:r>
+        <w:drawing>
+          <wp:inline distT="0" distB="0" distL="0" distR="0" wp14:anchorId="1E7AE13B" wp14:editId="2BBA3470">
+            <wp:extent cx="1238423" cy="476316"/>
+            <wp:effectExtent l="0" t="0" r="0" b="0"/>
+            <wp:docPr id="45" name="Picture 45"/>
+            <wp:cNvGraphicFramePr>
+              <a:graphicFrameLocks xmlns:a="http://schemas.openxmlformats.org/drawingml/2006/main" noChangeAspect="1"/>
+            </wp:cNvGraphicFramePr>
+            <a:graphic xmlns:a="http://schemas.openxmlformats.org/drawingml/2006/main">
+              <a:graphicData uri="http://schemas.openxmlformats.org/drawingml/2006/picture">
+                <pic:pic xmlns:pic="http://schemas.openxmlformats.org/drawingml/2006/picture">
+                  <pic:nvPicPr>
+                    <pic:cNvPr id="1" name=""/>
+                    <pic:cNvPicPr/>
+                  </pic:nvPicPr>
+                  <pic:blipFill>
+                    <a:blip r:embed="rId48"/>
+                    <a:stretch>
+                      <a:fillRect/>
+                    </a:stretch>
+                  </pic:blipFill>
+                  <pic:spPr>
+                    <a:xfrm>
+                      <a:off x="0" y="0"/>
+                      <a:ext cx="1238423" cy="476316"/>
+                    </a:xfrm>
+                    <a:prstGeom prst="rect">
+                      <a:avLst/>
+                    </a:prstGeom>
+                  </pic:spPr>
+                </pic:pic>
+              </a:graphicData>
+            </a:graphic>
+          </wp:inline>
+        </w:drawing>
+      </w:r>
+    </w:p>
+    <w:p>
+      <w:r>
+        <w:t>The covariance of two random variable indicates the degree to which they vary together, or are “associated”</w:t>
+      </w:r>
+    </w:p>
+    <w:p>
+      <w:r>
+        <w:drawing>
+          <wp:inline distT="0" distB="0" distL="0" distR="0" wp14:anchorId="55D0CC20" wp14:editId="50ABF4A5">
+            <wp:extent cx="3010320" cy="276264"/>
+            <wp:effectExtent l="0" t="0" r="0" b="9525"/>
+            <wp:docPr id="46" name="Picture 46"/>
+            <wp:cNvGraphicFramePr>
+              <a:graphicFrameLocks xmlns:a="http://schemas.openxmlformats.org/drawingml/2006/main" noChangeAspect="1"/>
+            </wp:cNvGraphicFramePr>
+            <a:graphic xmlns:a="http://schemas.openxmlformats.org/drawingml/2006/main">
+              <a:graphicData uri="http://schemas.openxmlformats.org/drawingml/2006/picture">
+                <pic:pic xmlns:pic="http://schemas.openxmlformats.org/drawingml/2006/picture">
+                  <pic:nvPicPr>
+                    <pic:cNvPr id="1" name=""/>
+                    <pic:cNvPicPr/>
+                  </pic:nvPicPr>
+                  <pic:blipFill>
+                    <a:blip r:embed="rId49"/>
+                    <a:stretch>
+                      <a:fillRect/>
+                    </a:stretch>
+                  </pic:blipFill>
+                  <pic:spPr>
+                    <a:xfrm>
+                      <a:off x="0" y="0"/>
+                      <a:ext cx="3010320" cy="276264"/>
+                    </a:xfrm>
+                    <a:prstGeom prst="rect">
+                      <a:avLst/>
+                    </a:prstGeom>
+                  </pic:spPr>
+                </pic:pic>
+              </a:graphicData>
+            </a:graphic>
+          </wp:inline>
+        </w:drawing>
+      </w:r>
+    </w:p>
+    <w:p>
+      <w:pPr>
+        <w:rPr>
+          <w:b/>
+        </w:rPr>
+      </w:pPr>
+      <w:r>
+        <w:rPr>
+          <w:b/>
+        </w:rPr>
+        <w:t>Example</w:t>
+      </w:r>
+    </w:p>
+    <w:p>
+      <w:pPr>
+        <w:rPr>
+          <w:b/>
+        </w:rPr>
+      </w:pPr>
+      <w:r>
+        <w:rPr>
+          <w:b/>
+        </w:rPr>
+        <w:lastRenderedPageBreak/>
+        <w:tab/>
+        <w:t xml:space="preserve">For the 10-doors game show, where </w:t>
+      </w:r>
+      <w:r>
+        <w:rPr>
+          <w:b/>
+        </w:rPr>
+        <w:drawing>
+          <wp:inline distT="0" distB="0" distL="0" distR="0" wp14:anchorId="739D4E18" wp14:editId="7237CED1">
+            <wp:extent cx="228600" cy="202623"/>
+            <wp:effectExtent l="0" t="0" r="0" b="6985"/>
+            <wp:docPr id="48" name="Picture 48"/>
+            <wp:cNvGraphicFramePr>
+              <a:graphicFrameLocks xmlns:a="http://schemas.openxmlformats.org/drawingml/2006/main" noChangeAspect="1"/>
+            </wp:cNvGraphicFramePr>
+            <a:graphic xmlns:a="http://schemas.openxmlformats.org/drawingml/2006/main">
+              <a:graphicData uri="http://schemas.openxmlformats.org/drawingml/2006/picture">
+                <pic:pic xmlns:pic="http://schemas.openxmlformats.org/drawingml/2006/picture">
+                  <pic:nvPicPr>
+                    <pic:cNvPr id="1" name=""/>
+                    <pic:cNvPicPr/>
+                  </pic:nvPicPr>
+                  <pic:blipFill rotWithShape="1">
+                    <a:blip r:embed="rId50"/>
+                    <a:srcRect l="1" r="8247" b="21686"/>
+                    <a:stretch/>
+                  </pic:blipFill>
+                  <pic:spPr bwMode="auto">
+                    <a:xfrm>
+                      <a:off x="0" y="0"/>
+                      <a:ext cx="236780" cy="209873"/>
+                    </a:xfrm>
+                    <a:prstGeom prst="rect">
+                      <a:avLst/>
+                    </a:prstGeom>
+                    <a:ln>
+                      <a:noFill/>
+                    </a:ln>
+                    <a:extLst>
+                      <a:ext uri="{53640926-AAD7-44D8-BBD7-CCE9431645EC}">
+                        <a14:shadowObscured xmlns:a14="http://schemas.microsoft.com/office/drawing/2010/main"/>
+                      </a:ext>
+                    </a:extLst>
+                  </pic:spPr>
+                </pic:pic>
+              </a:graphicData>
+            </a:graphic>
+          </wp:inline>
+        </w:drawing>
+      </w:r>
+      <w:r>
+        <w:rPr>
+          <w:b/>
+        </w:rPr>
+        <w:t xml:space="preserve"> = 206</w:t>
+      </w:r>
+    </w:p>
+    <w:p>
+      <w:pPr>
+        <w:rPr>
+          <w:b/>
+        </w:rPr>
+      </w:pPr>
+      <w:r>
+        <w:rPr>
+          <w:b/>
+        </w:rPr>
+        <w:drawing>
+          <wp:inline distT="0" distB="0" distL="0" distR="0" wp14:anchorId="68F1560F" wp14:editId="6CC83B13">
+            <wp:extent cx="5506218" cy="2229161"/>
+            <wp:effectExtent l="0" t="0" r="0" b="0"/>
+            <wp:docPr id="49" name="Picture 49"/>
+            <wp:cNvGraphicFramePr>
+              <a:graphicFrameLocks xmlns:a="http://schemas.openxmlformats.org/drawingml/2006/main" noChangeAspect="1"/>
+            </wp:cNvGraphicFramePr>
+            <a:graphic xmlns:a="http://schemas.openxmlformats.org/drawingml/2006/main">
+              <a:graphicData uri="http://schemas.openxmlformats.org/drawingml/2006/picture">
+                <pic:pic xmlns:pic="http://schemas.openxmlformats.org/drawingml/2006/picture">
+                  <pic:nvPicPr>
+                    <pic:cNvPr id="1" name=""/>
+                    <pic:cNvPicPr/>
+                  </pic:nvPicPr>
+                  <pic:blipFill>
+                    <a:blip r:embed="rId51"/>
+                    <a:stretch>
+                      <a:fillRect/>
+                    </a:stretch>
+                  </pic:blipFill>
+                  <pic:spPr>
+                    <a:xfrm>
+                      <a:off x="0" y="0"/>
+                      <a:ext cx="5506218" cy="2229161"/>
+                    </a:xfrm>
+                    <a:prstGeom prst="rect">
+                      <a:avLst/>
+                    </a:prstGeom>
+                  </pic:spPr>
+                </pic:pic>
+              </a:graphicData>
+            </a:graphic>
+          </wp:inline>
+        </w:drawing>
+      </w:r>
+    </w:p>
+    <w:p>
+      <w:r>
+        <w:t>There is a variation of 328.15 across each people getting £206 so it is 206 +- 328.15</w:t>
+      </w:r>
+    </w:p>
+    <w:p>
+      <w:r>
+        <w:t>Reading</w:t>
+      </w:r>
+    </w:p>
+    <w:p>
+      <w:r>
+        <w:drawing>
+          <wp:inline distT="0" distB="0" distL="0" distR="0" wp14:anchorId="2268C999" wp14:editId="1994137C">
+            <wp:extent cx="4744112" cy="1009791"/>
+            <wp:effectExtent l="0" t="0" r="0" b="0"/>
+            <wp:docPr id="51" name="Picture 51"/>
+            <wp:cNvGraphicFramePr>
+              <a:graphicFrameLocks xmlns:a="http://schemas.openxmlformats.org/drawingml/2006/main" noChangeAspect="1"/>
+            </wp:cNvGraphicFramePr>
+            <a:graphic xmlns:a="http://schemas.openxmlformats.org/drawingml/2006/main">
+              <a:graphicData uri="http://schemas.openxmlformats.org/drawingml/2006/picture">
+                <pic:pic xmlns:pic="http://schemas.openxmlformats.org/drawingml/2006/picture">
+                  <pic:nvPicPr>
+                    <pic:cNvPr id="1" name=""/>
+                    <pic:cNvPicPr/>
+                  </pic:nvPicPr>
+                  <pic:blipFill>
+                    <a:blip r:embed="rId52"/>
+                    <a:stretch>
+                      <a:fillRect/>
+                    </a:stretch>
+                  </pic:blipFill>
+                  <pic:spPr>
+                    <a:xfrm>
+                      <a:off x="0" y="0"/>
+                      <a:ext cx="4744112" cy="1009791"/>
+                    </a:xfrm>
+                    <a:prstGeom prst="rect">
+                      <a:avLst/>
+                    </a:prstGeom>
+                  </pic:spPr>
+                </pic:pic>
+              </a:graphicData>
+            </a:graphic>
+          </wp:inline>
+        </w:drawing>
+      </w:r>
+    </w:p>
+    <w:p>
+      <w:hyperlink r:id="rId53" w:history="1">
+        <w:r>
+          <w:rPr>
+            <w:rStyle w:val="Hyperlink"/>
+          </w:rPr>
+          <w:t>https://attendance.lincoln.ac.uk/</w:t>
+        </w:r>
+      </w:hyperlink>
     </w:p>
     <w:p>
       <w:bookmarkStart w:id="0" w:name="_GoBack"/>
       <w:bookmarkEnd w:id="0"/>
+      <w:r>
+        <w:t>Workshop: 967926</w:t>
+      </w:r>
     </w:p>
     <w:sectPr>
       <w:pgSz w:w="11906" w:h="16838"/>
@@ -1867,6 +2971,17 @@
     <w:semiHidden/>
     <w:unhideWhenUsed/>
   </w:style>
+  <w:style w:type="character" w:styleId="Hyperlink">
+    <w:name w:val="Hyperlink"/>
+    <w:basedOn w:val="DefaultParagraphFont"/>
+    <w:uiPriority w:val="99"/>
+    <w:unhideWhenUsed/>
+    <w:rsid w:val="00D462C0"/>
+    <w:rPr>
+      <w:color w:val="0563C1" w:themeColor="hyperlink"/>
+      <w:u w:val="single"/>
+    </w:rPr>
+  </w:style>
 </w:styles>
 </file>
 

</xml_diff>